<commit_message>
Exceptions handling, scriban, main page, profile page, rename db columns
</commit_message>
<xml_diff>
--- a/Pages.docx
+++ b/Pages.docx
@@ -74,7 +74,7 @@
           <w:sz w:val="28"/>
           <w:shd w:fill="auto" w:val="clear"/>
         </w:rPr>
-        <w:t xml:space="preserve">Страница регистрации:</w:t>
+        <w:t xml:space="preserve">Страница регистрации(/register):</w:t>
       </w:r>
     </w:p>
     <w:p>
@@ -325,7 +325,7 @@
           <w:sz w:val="28"/>
           <w:shd w:fill="auto" w:val="clear"/>
         </w:rPr>
-        <w:t xml:space="preserve">Страница авторизации:</w:t>
+        <w:t xml:space="preserve">Страница авторизации(/authorize):</w:t>
       </w:r>
     </w:p>
     <w:p>
@@ -1810,7 +1810,78 @@
           <w:sz w:val="24"/>
           <w:shd w:fill="auto" w:val="clear"/>
         </w:rPr>
+        <w:t xml:space="preserve">категории</w:t>
+      </w:r>
+    </w:p>
+    <w:p>
+      <w:pPr>
+        <w:numPr>
+          <w:ilvl w:val="0"/>
+          <w:numId w:val="21"/>
+        </w:numPr>
+        <w:spacing w:before="0" w:after="200" w:line="240"/>
+        <w:ind w:right="0" w:left="720" w:hanging="360"/>
+        <w:jc w:val="left"/>
+        <w:rPr>
+          <w:rFonts w:ascii="Calibri" w:hAnsi="Calibri" w:cs="Calibri" w:eastAsia="Calibri"/>
+          <w:color w:val="auto"/>
+          <w:spacing w:val="0"/>
+          <w:position w:val="0"/>
+          <w:sz w:val="24"/>
+          <w:shd w:fill="auto" w:val="clear"/>
+        </w:rPr>
+      </w:pPr>
+      <w:r>
+        <w:rPr>
+          <w:rFonts w:ascii="Calibri" w:hAnsi="Calibri" w:cs="Calibri" w:eastAsia="Calibri"/>
+          <w:color w:val="auto"/>
+          <w:spacing w:val="0"/>
+          <w:position w:val="0"/>
+          <w:sz w:val="24"/>
+          <w:shd w:fill="auto" w:val="clear"/>
+        </w:rPr>
+        <w:t xml:space="preserve">id </w:t>
+      </w:r>
+      <w:r>
+        <w:rPr>
+          <w:rFonts w:ascii="Calibri" w:hAnsi="Calibri" w:cs="Calibri" w:eastAsia="Calibri"/>
+          <w:color w:val="auto"/>
+          <w:spacing w:val="0"/>
+          <w:position w:val="0"/>
+          <w:sz w:val="24"/>
+          <w:shd w:fill="auto" w:val="clear"/>
+        </w:rPr>
         <w:t xml:space="preserve">автора рецепта</w:t>
+      </w:r>
+    </w:p>
+    <w:p>
+      <w:pPr>
+        <w:numPr>
+          <w:ilvl w:val="0"/>
+          <w:numId w:val="21"/>
+        </w:numPr>
+        <w:spacing w:before="0" w:after="200" w:line="240"/>
+        <w:ind w:right="0" w:left="720" w:hanging="360"/>
+        <w:jc w:val="left"/>
+        <w:rPr>
+          <w:rFonts w:ascii="Calibri" w:hAnsi="Calibri" w:cs="Calibri" w:eastAsia="Calibri"/>
+          <w:color w:val="auto"/>
+          <w:spacing w:val="0"/>
+          <w:position w:val="0"/>
+          <w:sz w:val="24"/>
+          <w:shd w:fill="auto" w:val="clear"/>
+        </w:rPr>
+      </w:pPr>
+      <w:r>
+        <w:rPr>
+          <w:rFonts w:ascii="Calibri" w:hAnsi="Calibri" w:cs="Calibri" w:eastAsia="Calibri"/>
+          <w:color w:val="auto"/>
+          <w:spacing w:val="0"/>
+          <w:position w:val="0"/>
+          <w:sz w:val="24"/>
+          <w:shd w:fill="auto" w:val="clear"/>
+        </w:rPr>
+        <w:t xml:space="preserve">картинка</w:t>
       </w:r>
     </w:p>
     <w:p>

</xml_diff>

<commit_message>
Editing profile, recipe page and creating recipe page, editing DB
</commit_message>
<xml_diff>
--- a/Pages.docx
+++ b/Pages.docx
@@ -1333,48 +1333,7 @@
           <w:sz w:val="24"/>
           <w:shd w:fill="auto" w:val="clear"/>
         </w:rPr>
-        <w:t xml:space="preserve">комментарии (?)</w:t>
-      </w:r>
-    </w:p>
-    <w:p>
-      <w:pPr>
-        <w:spacing w:before="0" w:after="200" w:line="240"/>
-        <w:ind w:right="0" w:left="0" w:firstLine="0"/>
-        <w:jc w:val="left"/>
-        <w:rPr>
-          <w:rFonts w:ascii="Calibri" w:hAnsi="Calibri" w:cs="Calibri" w:eastAsia="Calibri"/>
-          <w:color w:val="auto"/>
-          <w:spacing w:val="0"/>
-          <w:position w:val="0"/>
-          <w:sz w:val="24"/>
-          <w:shd w:fill="auto" w:val="clear"/>
-        </w:rPr>
-      </w:pPr>
-    </w:p>
-    <w:p>
-      <w:pPr>
-        <w:spacing w:before="0" w:after="200" w:line="240"/>
-        <w:ind w:right="0" w:left="0" w:firstLine="0"/>
-        <w:jc w:val="left"/>
-        <w:rPr>
-          <w:rFonts w:ascii="Calibri" w:hAnsi="Calibri" w:cs="Calibri" w:eastAsia="Calibri"/>
-          <w:color w:val="auto"/>
-          <w:spacing w:val="0"/>
-          <w:position w:val="0"/>
-          <w:sz w:val="24"/>
-          <w:shd w:fill="auto" w:val="clear"/>
-        </w:rPr>
-      </w:pPr>
-      <w:r>
-        <w:rPr>
-          <w:rFonts w:ascii="Calibri" w:hAnsi="Calibri" w:cs="Calibri" w:eastAsia="Calibri"/>
-          <w:color w:val="auto"/>
-          <w:spacing w:val="0"/>
-          <w:position w:val="0"/>
-          <w:sz w:val="24"/>
-          <w:shd w:fill="auto" w:val="clear"/>
-        </w:rPr>
-        <w:t xml:space="preserve">редактирование рецептов</w:t>
+        <w:t xml:space="preserve">комментарии </w:t>
       </w:r>
     </w:p>
     <w:p>
@@ -1911,39 +1870,29 @@
           <w:sz w:val="24"/>
           <w:shd w:fill="auto" w:val="clear"/>
         </w:rPr>
-        <w:t xml:space="preserve">рецепт</w:t>
-      </w:r>
-    </w:p>
-    <w:p>
-      <w:pPr>
-        <w:spacing w:before="0" w:after="200" w:line="240"/>
-        <w:ind w:right="0" w:left="0" w:firstLine="0"/>
-        <w:jc w:val="left"/>
-        <w:rPr>
-          <w:rFonts w:ascii="Calibri" w:hAnsi="Calibri" w:cs="Calibri" w:eastAsia="Calibri"/>
-          <w:color w:val="auto"/>
-          <w:spacing w:val="0"/>
-          <w:position w:val="0"/>
-          <w:sz w:val="24"/>
-          <w:shd w:fill="auto" w:val="clear"/>
-        </w:rPr>
-      </w:pPr>
-    </w:p>
-    <w:p>
-      <w:pPr>
-        <w:spacing w:before="0" w:after="200" w:line="240"/>
-        <w:ind w:right="0" w:left="0" w:firstLine="0"/>
-        <w:jc w:val="left"/>
-        <w:rPr>
-          <w:rFonts w:ascii="Calibri" w:hAnsi="Calibri" w:cs="Calibri" w:eastAsia="Calibri"/>
-          <w:color w:val="auto"/>
-          <w:spacing w:val="0"/>
-          <w:position w:val="0"/>
-          <w:sz w:val="24"/>
-          <w:shd w:fill="auto" w:val="clear"/>
-        </w:rPr>
-      </w:pPr>
-      <w:r>
+        <w:t xml:space="preserve">ингредиенты</w:t>
+      </w:r>
+    </w:p>
+    <w:p>
+      <w:pPr>
+        <w:spacing w:before="0" w:after="200" w:line="240"/>
+        <w:ind w:right="0" w:left="0" w:firstLine="0"/>
+        <w:jc w:val="left"/>
+        <w:rPr>
+          <w:rFonts w:ascii="Calibri" w:hAnsi="Calibri" w:cs="Calibri" w:eastAsia="Calibri"/>
+          <w:color w:val="auto"/>
+          <w:spacing w:val="0"/>
+          <w:position w:val="0"/>
+          <w:sz w:val="24"/>
+          <w:shd w:fill="auto" w:val="clear"/>
+        </w:rPr>
+      </w:pPr>
+    </w:p>
+    <w:p>
+      <w:pPr>
+        <w:spacing w:before="0" w:after="200" w:line="240"/>
+        <w:ind w:right="0" w:left="0" w:firstLine="0"/>
+        <w:jc w:val="left"/>
         <w:rPr>
           <w:rFonts w:ascii="Calibri" w:hAnsi="Calibri" w:cs="Calibri" w:eastAsia="Calibri"/>
           <w:i/>
@@ -1953,14 +1902,25 @@
           <w:sz w:val="24"/>
           <w:shd w:fill="auto" w:val="clear"/>
         </w:rPr>
-        <w:t xml:space="preserve">Ингредиенты:</w:t>
-      </w:r>
-    </w:p>
-    <w:p>
-      <w:pPr>
-        <w:numPr>
-          <w:ilvl w:val="0"/>
-          <w:numId w:val="23"/>
+      </w:pPr>
+      <w:r>
+        <w:rPr>
+          <w:rFonts w:ascii="Calibri" w:hAnsi="Calibri" w:cs="Calibri" w:eastAsia="Calibri"/>
+          <w:i/>
+          <w:color w:val="auto"/>
+          <w:spacing w:val="0"/>
+          <w:position w:val="0"/>
+          <w:sz w:val="24"/>
+          <w:shd w:fill="auto" w:val="clear"/>
+        </w:rPr>
+        <w:t xml:space="preserve">Категории:</w:t>
+      </w:r>
+    </w:p>
+    <w:p>
+      <w:pPr>
+        <w:numPr>
+          <w:ilvl w:val="0"/>
+          <w:numId w:val="24"/>
         </w:numPr>
         <w:spacing w:before="0" w:after="200" w:line="240"/>
         <w:ind w:right="0" w:left="720" w:hanging="360"/>
@@ -1997,67 +1957,97 @@
           <w:u w:val="single"/>
           <w:shd w:fill="auto" w:val="clear"/>
         </w:rPr>
-        <w:t xml:space="preserve">ингредиента</w:t>
-      </w:r>
-    </w:p>
-    <w:p>
-      <w:pPr>
-        <w:numPr>
-          <w:ilvl w:val="0"/>
-          <w:numId w:val="23"/>
-        </w:numPr>
-        <w:spacing w:before="0" w:after="200" w:line="240"/>
-        <w:ind w:right="0" w:left="720" w:hanging="360"/>
-        <w:jc w:val="left"/>
-        <w:rPr>
-          <w:rFonts w:ascii="Calibri" w:hAnsi="Calibri" w:cs="Calibri" w:eastAsia="Calibri"/>
-          <w:color w:val="auto"/>
-          <w:spacing w:val="0"/>
-          <w:position w:val="0"/>
-          <w:sz w:val="24"/>
-          <w:shd w:fill="auto" w:val="clear"/>
-        </w:rPr>
-      </w:pPr>
-      <w:r>
-        <w:rPr>
-          <w:rFonts w:ascii="Calibri" w:hAnsi="Calibri" w:cs="Calibri" w:eastAsia="Calibri"/>
-          <w:color w:val="auto"/>
-          <w:spacing w:val="0"/>
-          <w:position w:val="0"/>
-          <w:sz w:val="24"/>
-          <w:shd w:fill="auto" w:val="clear"/>
-        </w:rPr>
-        <w:t xml:space="preserve">название продукта</w:t>
-      </w:r>
-    </w:p>
-    <w:p>
-      <w:pPr>
-        <w:numPr>
-          <w:ilvl w:val="0"/>
-          <w:numId w:val="23"/>
-        </w:numPr>
-        <w:spacing w:before="0" w:after="200" w:line="240"/>
-        <w:ind w:right="0" w:left="720" w:hanging="360"/>
-        <w:jc w:val="left"/>
-        <w:rPr>
-          <w:rFonts w:ascii="Calibri" w:hAnsi="Calibri" w:cs="Calibri" w:eastAsia="Calibri"/>
-          <w:color w:val="auto"/>
-          <w:spacing w:val="0"/>
-          <w:position w:val="0"/>
-          <w:sz w:val="24"/>
-          <w:shd w:fill="auto" w:val="clear"/>
-        </w:rPr>
-      </w:pPr>
-      <w:r>
-        <w:rPr>
-          <w:rFonts w:ascii="Calibri" w:hAnsi="Calibri" w:cs="Calibri" w:eastAsia="Calibri"/>
-          <w:color w:val="auto"/>
-          <w:spacing w:val="0"/>
-          <w:position w:val="0"/>
-          <w:sz w:val="24"/>
-          <w:shd w:fill="auto" w:val="clear"/>
-        </w:rPr>
-        <w:t xml:space="preserve">единица измерения</w:t>
+        <w:t xml:space="preserve">категории</w:t>
+      </w:r>
+    </w:p>
+    <w:p>
+      <w:pPr>
+        <w:numPr>
+          <w:ilvl w:val="0"/>
+          <w:numId w:val="24"/>
+        </w:numPr>
+        <w:spacing w:before="0" w:after="200" w:line="240"/>
+        <w:ind w:right="0" w:left="720" w:hanging="360"/>
+        <w:jc w:val="left"/>
+        <w:rPr>
+          <w:rFonts w:ascii="Calibri" w:hAnsi="Calibri" w:cs="Calibri" w:eastAsia="Calibri"/>
+          <w:color w:val="auto"/>
+          <w:spacing w:val="0"/>
+          <w:position w:val="0"/>
+          <w:sz w:val="24"/>
+          <w:shd w:fill="auto" w:val="clear"/>
+        </w:rPr>
+      </w:pPr>
+      <w:r>
+        <w:rPr>
+          <w:rFonts w:ascii="Calibri" w:hAnsi="Calibri" w:cs="Calibri" w:eastAsia="Calibri"/>
+          <w:color w:val="auto"/>
+          <w:spacing w:val="0"/>
+          <w:position w:val="0"/>
+          <w:sz w:val="24"/>
+          <w:shd w:fill="auto" w:val="clear"/>
+        </w:rPr>
+        <w:t xml:space="preserve">название категории</w:t>
+      </w:r>
+    </w:p>
+    <w:p>
+      <w:pPr>
+        <w:numPr>
+          <w:ilvl w:val="0"/>
+          <w:numId w:val="24"/>
+        </w:numPr>
+        <w:spacing w:before="0" w:after="200" w:line="240"/>
+        <w:ind w:right="0" w:left="720" w:hanging="360"/>
+        <w:jc w:val="left"/>
+        <w:rPr>
+          <w:rFonts w:ascii="Calibri" w:hAnsi="Calibri" w:cs="Calibri" w:eastAsia="Calibri"/>
+          <w:color w:val="auto"/>
+          <w:spacing w:val="0"/>
+          <w:position w:val="0"/>
+          <w:sz w:val="24"/>
+          <w:shd w:fill="auto" w:val="clear"/>
+        </w:rPr>
+      </w:pPr>
+      <w:r>
+        <w:rPr>
+          <w:rFonts w:ascii="Calibri" w:hAnsi="Calibri" w:cs="Calibri" w:eastAsia="Calibri"/>
+          <w:color w:val="auto"/>
+          <w:spacing w:val="0"/>
+          <w:position w:val="0"/>
+          <w:sz w:val="24"/>
+          <w:shd w:fill="auto" w:val="clear"/>
+        </w:rPr>
+        <w:t xml:space="preserve">описание категории</w:t>
+      </w:r>
+    </w:p>
+    <w:p>
+      <w:pPr>
+        <w:numPr>
+          <w:ilvl w:val="0"/>
+          <w:numId w:val="24"/>
+        </w:numPr>
+        <w:spacing w:before="0" w:after="200" w:line="240"/>
+        <w:ind w:right="0" w:left="720" w:hanging="360"/>
+        <w:jc w:val="left"/>
+        <w:rPr>
+          <w:rFonts w:ascii="Calibri" w:hAnsi="Calibri" w:cs="Calibri" w:eastAsia="Calibri"/>
+          <w:color w:val="auto"/>
+          <w:spacing w:val="0"/>
+          <w:position w:val="0"/>
+          <w:sz w:val="24"/>
+          <w:shd w:fill="auto" w:val="clear"/>
+        </w:rPr>
+      </w:pPr>
+      <w:r>
+        <w:rPr>
+          <w:rFonts w:ascii="Calibri" w:hAnsi="Calibri" w:cs="Calibri" w:eastAsia="Calibri"/>
+          <w:color w:val="auto"/>
+          <w:spacing w:val="0"/>
+          <w:position w:val="0"/>
+          <w:sz w:val="24"/>
+          <w:shd w:fill="auto" w:val="clear"/>
+        </w:rPr>
+        <w:t xml:space="preserve">время приема пищи</w:t>
       </w:r>
     </w:p>
     <w:p>
@@ -2100,18 +2090,28 @@
           <w:sz w:val="24"/>
           <w:shd w:fill="auto" w:val="clear"/>
         </w:rPr>
-        <w:t xml:space="preserve">Категории:</w:t>
-      </w:r>
-    </w:p>
-    <w:p>
-      <w:pPr>
-        <w:numPr>
-          <w:ilvl w:val="0"/>
-          <w:numId w:val="25"/>
-        </w:numPr>
-        <w:spacing w:before="0" w:after="200" w:line="240"/>
-        <w:ind w:right="0" w:left="720" w:hanging="360"/>
-        <w:jc w:val="left"/>
+        <w:t xml:space="preserve">Комментарии:</w:t>
+      </w:r>
+    </w:p>
+    <w:p>
+      <w:pPr>
+        <w:numPr>
+          <w:ilvl w:val="0"/>
+          <w:numId w:val="26"/>
+        </w:numPr>
+        <w:spacing w:before="0" w:after="200" w:line="240"/>
+        <w:ind w:right="0" w:left="720" w:hanging="360"/>
+        <w:jc w:val="left"/>
+        <w:rPr>
+          <w:rFonts w:ascii="Calibri" w:hAnsi="Calibri" w:cs="Calibri" w:eastAsia="Calibri"/>
+          <w:color w:val="auto"/>
+          <w:spacing w:val="0"/>
+          <w:position w:val="0"/>
+          <w:sz w:val="24"/>
+          <w:shd w:fill="auto" w:val="clear"/>
+        </w:rPr>
+      </w:pPr>
+      <w:r>
         <w:rPr>
           <w:rFonts w:ascii="Calibri" w:hAnsi="Calibri" w:cs="Calibri" w:eastAsia="Calibri"/>
           <w:color w:val="auto"/>
@@ -2121,7 +2121,8 @@
           <w:u w:val="single"/>
           <w:shd w:fill="auto" w:val="clear"/>
         </w:rPr>
-      </w:pPr>
+        <w:t xml:space="preserve">id </w:t>
+      </w:r>
       <w:r>
         <w:rPr>
           <w:rFonts w:ascii="Calibri" w:hAnsi="Calibri" w:cs="Calibri" w:eastAsia="Calibri"/>
@@ -2132,6 +2133,36 @@
           <w:u w:val="single"/>
           <w:shd w:fill="auto" w:val="clear"/>
         </w:rPr>
+        <w:t xml:space="preserve">комментария</w:t>
+      </w:r>
+    </w:p>
+    <w:p>
+      <w:pPr>
+        <w:numPr>
+          <w:ilvl w:val="0"/>
+          <w:numId w:val="26"/>
+        </w:numPr>
+        <w:spacing w:before="0" w:after="200" w:line="240"/>
+        <w:ind w:right="0" w:left="720" w:hanging="360"/>
+        <w:jc w:val="left"/>
+        <w:rPr>
+          <w:rFonts w:ascii="Calibri" w:hAnsi="Calibri" w:cs="Calibri" w:eastAsia="Calibri"/>
+          <w:color w:val="auto"/>
+          <w:spacing w:val="0"/>
+          <w:position w:val="0"/>
+          <w:sz w:val="24"/>
+          <w:shd w:fill="auto" w:val="clear"/>
+        </w:rPr>
+      </w:pPr>
+      <w:r>
+        <w:rPr>
+          <w:rFonts w:ascii="Calibri" w:hAnsi="Calibri" w:cs="Calibri" w:eastAsia="Calibri"/>
+          <w:color w:val="auto"/>
+          <w:spacing w:val="0"/>
+          <w:position w:val="0"/>
+          <w:sz w:val="24"/>
+          <w:shd w:fill="auto" w:val="clear"/>
+        </w:rPr>
         <w:t xml:space="preserve">id </w:t>
       </w:r>
       <w:r>
@@ -2141,171 +2172,36 @@
           <w:spacing w:val="0"/>
           <w:position w:val="0"/>
           <w:sz w:val="24"/>
-          <w:u w:val="single"/>
-          <w:shd w:fill="auto" w:val="clear"/>
-        </w:rPr>
-        <w:t xml:space="preserve">категории</w:t>
-      </w:r>
-    </w:p>
-    <w:p>
-      <w:pPr>
-        <w:numPr>
-          <w:ilvl w:val="0"/>
-          <w:numId w:val="25"/>
-        </w:numPr>
-        <w:spacing w:before="0" w:after="200" w:line="240"/>
-        <w:ind w:right="0" w:left="720" w:hanging="360"/>
-        <w:jc w:val="left"/>
-        <w:rPr>
-          <w:rFonts w:ascii="Calibri" w:hAnsi="Calibri" w:cs="Calibri" w:eastAsia="Calibri"/>
-          <w:color w:val="auto"/>
-          <w:spacing w:val="0"/>
-          <w:position w:val="0"/>
-          <w:sz w:val="24"/>
-          <w:shd w:fill="auto" w:val="clear"/>
-        </w:rPr>
-      </w:pPr>
-      <w:r>
-        <w:rPr>
-          <w:rFonts w:ascii="Calibri" w:hAnsi="Calibri" w:cs="Calibri" w:eastAsia="Calibri"/>
-          <w:color w:val="auto"/>
-          <w:spacing w:val="0"/>
-          <w:position w:val="0"/>
-          <w:sz w:val="24"/>
-          <w:shd w:fill="auto" w:val="clear"/>
-        </w:rPr>
-        <w:t xml:space="preserve">название категории</w:t>
-      </w:r>
-    </w:p>
-    <w:p>
-      <w:pPr>
-        <w:numPr>
-          <w:ilvl w:val="0"/>
-          <w:numId w:val="25"/>
-        </w:numPr>
-        <w:spacing w:before="0" w:after="200" w:line="240"/>
-        <w:ind w:right="0" w:left="720" w:hanging="360"/>
-        <w:jc w:val="left"/>
-        <w:rPr>
-          <w:rFonts w:ascii="Calibri" w:hAnsi="Calibri" w:cs="Calibri" w:eastAsia="Calibri"/>
-          <w:color w:val="auto"/>
-          <w:spacing w:val="0"/>
-          <w:position w:val="0"/>
-          <w:sz w:val="24"/>
-          <w:shd w:fill="auto" w:val="clear"/>
-        </w:rPr>
-      </w:pPr>
-      <w:r>
-        <w:rPr>
-          <w:rFonts w:ascii="Calibri" w:hAnsi="Calibri" w:cs="Calibri" w:eastAsia="Calibri"/>
-          <w:color w:val="auto"/>
-          <w:spacing w:val="0"/>
-          <w:position w:val="0"/>
-          <w:sz w:val="24"/>
-          <w:shd w:fill="auto" w:val="clear"/>
-        </w:rPr>
-        <w:t xml:space="preserve">описание категории</w:t>
-      </w:r>
-    </w:p>
-    <w:p>
-      <w:pPr>
-        <w:numPr>
-          <w:ilvl w:val="0"/>
-          <w:numId w:val="25"/>
-        </w:numPr>
-        <w:spacing w:before="0" w:after="200" w:line="240"/>
-        <w:ind w:right="0" w:left="720" w:hanging="360"/>
-        <w:jc w:val="left"/>
-        <w:rPr>
-          <w:rFonts w:ascii="Calibri" w:hAnsi="Calibri" w:cs="Calibri" w:eastAsia="Calibri"/>
-          <w:color w:val="auto"/>
-          <w:spacing w:val="0"/>
-          <w:position w:val="0"/>
-          <w:sz w:val="24"/>
-          <w:shd w:fill="auto" w:val="clear"/>
-        </w:rPr>
-      </w:pPr>
-      <w:r>
-        <w:rPr>
-          <w:rFonts w:ascii="Calibri" w:hAnsi="Calibri" w:cs="Calibri" w:eastAsia="Calibri"/>
-          <w:color w:val="auto"/>
-          <w:spacing w:val="0"/>
-          <w:position w:val="0"/>
-          <w:sz w:val="24"/>
-          <w:shd w:fill="auto" w:val="clear"/>
-        </w:rPr>
-        <w:t xml:space="preserve">время приема пищи</w:t>
-      </w:r>
-    </w:p>
-    <w:p>
-      <w:pPr>
-        <w:spacing w:before="0" w:after="200" w:line="240"/>
-        <w:ind w:right="0" w:left="0" w:firstLine="0"/>
-        <w:jc w:val="left"/>
-        <w:rPr>
-          <w:rFonts w:ascii="Calibri" w:hAnsi="Calibri" w:cs="Calibri" w:eastAsia="Calibri"/>
-          <w:color w:val="auto"/>
-          <w:spacing w:val="0"/>
-          <w:position w:val="0"/>
-          <w:sz w:val="24"/>
-          <w:shd w:fill="auto" w:val="clear"/>
-        </w:rPr>
-      </w:pPr>
-    </w:p>
-    <w:p>
-      <w:pPr>
-        <w:spacing w:before="0" w:after="200" w:line="240"/>
-        <w:ind w:right="0" w:left="0" w:firstLine="0"/>
-        <w:jc w:val="left"/>
-        <w:rPr>
-          <w:rFonts w:ascii="Calibri" w:hAnsi="Calibri" w:cs="Calibri" w:eastAsia="Calibri"/>
-          <w:i/>
-          <w:color w:val="auto"/>
-          <w:spacing w:val="0"/>
-          <w:position w:val="0"/>
-          <w:sz w:val="24"/>
-          <w:shd w:fill="auto" w:val="clear"/>
-        </w:rPr>
-      </w:pPr>
-      <w:r>
-        <w:rPr>
-          <w:rFonts w:ascii="Calibri" w:hAnsi="Calibri" w:cs="Calibri" w:eastAsia="Calibri"/>
-          <w:i/>
-          <w:color w:val="auto"/>
-          <w:spacing w:val="0"/>
-          <w:position w:val="0"/>
-          <w:sz w:val="24"/>
-          <w:shd w:fill="auto" w:val="clear"/>
-        </w:rPr>
-        <w:t xml:space="preserve">Комментарии:</w:t>
-      </w:r>
-    </w:p>
-    <w:p>
-      <w:pPr>
-        <w:numPr>
-          <w:ilvl w:val="0"/>
-          <w:numId w:val="27"/>
-        </w:numPr>
-        <w:spacing w:before="0" w:after="200" w:line="240"/>
-        <w:ind w:right="0" w:left="720" w:hanging="360"/>
-        <w:jc w:val="left"/>
-        <w:rPr>
-          <w:rFonts w:ascii="Calibri" w:hAnsi="Calibri" w:cs="Calibri" w:eastAsia="Calibri"/>
-          <w:color w:val="auto"/>
-          <w:spacing w:val="0"/>
-          <w:position w:val="0"/>
-          <w:sz w:val="24"/>
-          <w:shd w:fill="auto" w:val="clear"/>
-        </w:rPr>
-      </w:pPr>
-      <w:r>
-        <w:rPr>
-          <w:rFonts w:ascii="Calibri" w:hAnsi="Calibri" w:cs="Calibri" w:eastAsia="Calibri"/>
-          <w:color w:val="auto"/>
-          <w:spacing w:val="0"/>
-          <w:position w:val="0"/>
-          <w:sz w:val="24"/>
-          <w:u w:val="single"/>
+          <w:shd w:fill="auto" w:val="clear"/>
+        </w:rPr>
+        <w:t xml:space="preserve">публикации</w:t>
+      </w:r>
+    </w:p>
+    <w:p>
+      <w:pPr>
+        <w:numPr>
+          <w:ilvl w:val="0"/>
+          <w:numId w:val="26"/>
+        </w:numPr>
+        <w:spacing w:before="0" w:after="200" w:line="240"/>
+        <w:ind w:right="0" w:left="720" w:hanging="360"/>
+        <w:jc w:val="left"/>
+        <w:rPr>
+          <w:rFonts w:ascii="Calibri" w:hAnsi="Calibri" w:cs="Calibri" w:eastAsia="Calibri"/>
+          <w:color w:val="auto"/>
+          <w:spacing w:val="0"/>
+          <w:position w:val="0"/>
+          <w:sz w:val="24"/>
+          <w:shd w:fill="auto" w:val="clear"/>
+        </w:rPr>
+      </w:pPr>
+      <w:r>
+        <w:rPr>
+          <w:rFonts w:ascii="Calibri" w:hAnsi="Calibri" w:cs="Calibri" w:eastAsia="Calibri"/>
+          <w:color w:val="auto"/>
+          <w:spacing w:val="0"/>
+          <w:position w:val="0"/>
+          <w:sz w:val="24"/>
           <w:shd w:fill="auto" w:val="clear"/>
         </w:rPr>
         <w:t xml:space="preserve">id </w:t>
@@ -2317,89 +2213,6 @@
           <w:spacing w:val="0"/>
           <w:position w:val="0"/>
           <w:sz w:val="24"/>
-          <w:u w:val="single"/>
-          <w:shd w:fill="auto" w:val="clear"/>
-        </w:rPr>
-        <w:t xml:space="preserve">комментария</w:t>
-      </w:r>
-    </w:p>
-    <w:p>
-      <w:pPr>
-        <w:numPr>
-          <w:ilvl w:val="0"/>
-          <w:numId w:val="27"/>
-        </w:numPr>
-        <w:spacing w:before="0" w:after="200" w:line="240"/>
-        <w:ind w:right="0" w:left="720" w:hanging="360"/>
-        <w:jc w:val="left"/>
-        <w:rPr>
-          <w:rFonts w:ascii="Calibri" w:hAnsi="Calibri" w:cs="Calibri" w:eastAsia="Calibri"/>
-          <w:color w:val="auto"/>
-          <w:spacing w:val="0"/>
-          <w:position w:val="0"/>
-          <w:sz w:val="24"/>
-          <w:shd w:fill="auto" w:val="clear"/>
-        </w:rPr>
-      </w:pPr>
-      <w:r>
-        <w:rPr>
-          <w:rFonts w:ascii="Calibri" w:hAnsi="Calibri" w:cs="Calibri" w:eastAsia="Calibri"/>
-          <w:color w:val="auto"/>
-          <w:spacing w:val="0"/>
-          <w:position w:val="0"/>
-          <w:sz w:val="24"/>
-          <w:shd w:fill="auto" w:val="clear"/>
-        </w:rPr>
-        <w:t xml:space="preserve">id </w:t>
-      </w:r>
-      <w:r>
-        <w:rPr>
-          <w:rFonts w:ascii="Calibri" w:hAnsi="Calibri" w:cs="Calibri" w:eastAsia="Calibri"/>
-          <w:color w:val="auto"/>
-          <w:spacing w:val="0"/>
-          <w:position w:val="0"/>
-          <w:sz w:val="24"/>
-          <w:shd w:fill="auto" w:val="clear"/>
-        </w:rPr>
-        <w:t xml:space="preserve">публикации</w:t>
-      </w:r>
-    </w:p>
-    <w:p>
-      <w:pPr>
-        <w:numPr>
-          <w:ilvl w:val="0"/>
-          <w:numId w:val="27"/>
-        </w:numPr>
-        <w:spacing w:before="0" w:after="200" w:line="240"/>
-        <w:ind w:right="0" w:left="720" w:hanging="360"/>
-        <w:jc w:val="left"/>
-        <w:rPr>
-          <w:rFonts w:ascii="Calibri" w:hAnsi="Calibri" w:cs="Calibri" w:eastAsia="Calibri"/>
-          <w:color w:val="auto"/>
-          <w:spacing w:val="0"/>
-          <w:position w:val="0"/>
-          <w:sz w:val="24"/>
-          <w:shd w:fill="auto" w:val="clear"/>
-        </w:rPr>
-      </w:pPr>
-      <w:r>
-        <w:rPr>
-          <w:rFonts w:ascii="Calibri" w:hAnsi="Calibri" w:cs="Calibri" w:eastAsia="Calibri"/>
-          <w:color w:val="auto"/>
-          <w:spacing w:val="0"/>
-          <w:position w:val="0"/>
-          <w:sz w:val="24"/>
-          <w:shd w:fill="auto" w:val="clear"/>
-        </w:rPr>
-        <w:t xml:space="preserve">id </w:t>
-      </w:r>
-      <w:r>
-        <w:rPr>
-          <w:rFonts w:ascii="Calibri" w:hAnsi="Calibri" w:cs="Calibri" w:eastAsia="Calibri"/>
-          <w:color w:val="auto"/>
-          <w:spacing w:val="0"/>
-          <w:position w:val="0"/>
-          <w:sz w:val="24"/>
           <w:shd w:fill="auto" w:val="clear"/>
         </w:rPr>
         <w:t xml:space="preserve">автора</w:t>
@@ -2409,7 +2222,7 @@
       <w:pPr>
         <w:numPr>
           <w:ilvl w:val="0"/>
-          <w:numId w:val="27"/>
+          <w:numId w:val="26"/>
         </w:numPr>
         <w:spacing w:before="0" w:after="200" w:line="240"/>
         <w:ind w:right="0" w:left="720" w:hanging="360"/>
@@ -2433,181 +2246,6 @@
           <w:shd w:fill="auto" w:val="clear"/>
         </w:rPr>
         <w:t xml:space="preserve">текст</w:t>
-      </w:r>
-    </w:p>
-    <w:p>
-      <w:pPr>
-        <w:spacing w:before="0" w:after="200" w:line="240"/>
-        <w:ind w:right="0" w:left="0" w:firstLine="0"/>
-        <w:jc w:val="left"/>
-        <w:rPr>
-          <w:rFonts w:ascii="Calibri" w:hAnsi="Calibri" w:cs="Calibri" w:eastAsia="Calibri"/>
-          <w:color w:val="auto"/>
-          <w:spacing w:val="0"/>
-          <w:position w:val="0"/>
-          <w:sz w:val="24"/>
-          <w:shd w:fill="auto" w:val="clear"/>
-        </w:rPr>
-      </w:pPr>
-    </w:p>
-    <w:p>
-      <w:pPr>
-        <w:spacing w:before="0" w:after="200" w:line="276"/>
-        <w:ind w:right="0" w:left="0" w:firstLine="0"/>
-        <w:jc w:val="left"/>
-        <w:rPr>
-          <w:rFonts w:ascii="Calibri" w:hAnsi="Calibri" w:cs="Calibri" w:eastAsia="Calibri"/>
-          <w:color w:val="auto"/>
-          <w:spacing w:val="0"/>
-          <w:position w:val="0"/>
-          <w:sz w:val="24"/>
-          <w:shd w:fill="auto" w:val="clear"/>
-        </w:rPr>
-      </w:pPr>
-    </w:p>
-    <w:p>
-      <w:pPr>
-        <w:spacing w:before="0" w:after="200" w:line="276"/>
-        <w:ind w:right="0" w:left="0" w:firstLine="0"/>
-        <w:jc w:val="left"/>
-        <w:rPr>
-          <w:rFonts w:ascii="Calibri" w:hAnsi="Calibri" w:cs="Calibri" w:eastAsia="Calibri"/>
-          <w:color w:val="auto"/>
-          <w:spacing w:val="0"/>
-          <w:position w:val="0"/>
-          <w:sz w:val="24"/>
-          <w:shd w:fill="auto" w:val="clear"/>
-        </w:rPr>
-      </w:pPr>
-      <w:r>
-        <w:rPr>
-          <w:rFonts w:ascii="Calibri" w:hAnsi="Calibri" w:cs="Calibri" w:eastAsia="Calibri"/>
-          <w:i/>
-          <w:color w:val="auto"/>
-          <w:spacing w:val="0"/>
-          <w:position w:val="0"/>
-          <w:sz w:val="24"/>
-          <w:shd w:fill="auto" w:val="clear"/>
-        </w:rPr>
-        <w:t xml:space="preserve">Ингредиенты для блюд:</w:t>
-      </w:r>
-    </w:p>
-    <w:p>
-      <w:pPr>
-        <w:numPr>
-          <w:ilvl w:val="0"/>
-          <w:numId w:val="30"/>
-        </w:numPr>
-        <w:spacing w:before="0" w:after="200" w:line="276"/>
-        <w:ind w:right="0" w:left="720" w:hanging="360"/>
-        <w:jc w:val="left"/>
-        <w:rPr>
-          <w:rFonts w:ascii="Calibri" w:hAnsi="Calibri" w:cs="Calibri" w:eastAsia="Calibri"/>
-          <w:color w:val="auto"/>
-          <w:spacing w:val="0"/>
-          <w:position w:val="0"/>
-          <w:sz w:val="24"/>
-          <w:u w:val="single"/>
-          <w:shd w:fill="auto" w:val="clear"/>
-        </w:rPr>
-      </w:pPr>
-      <w:r>
-        <w:rPr>
-          <w:rFonts w:ascii="Calibri" w:hAnsi="Calibri" w:cs="Calibri" w:eastAsia="Calibri"/>
-          <w:color w:val="auto"/>
-          <w:spacing w:val="0"/>
-          <w:position w:val="0"/>
-          <w:sz w:val="24"/>
-          <w:u w:val="single"/>
-          <w:shd w:fill="auto" w:val="clear"/>
-        </w:rPr>
-        <w:t xml:space="preserve">id </w:t>
-      </w:r>
-      <w:r>
-        <w:rPr>
-          <w:rFonts w:ascii="Calibri" w:hAnsi="Calibri" w:cs="Calibri" w:eastAsia="Calibri"/>
-          <w:color w:val="auto"/>
-          <w:spacing w:val="0"/>
-          <w:position w:val="0"/>
-          <w:sz w:val="24"/>
-          <w:u w:val="single"/>
-          <w:shd w:fill="auto" w:val="clear"/>
-        </w:rPr>
-        <w:t xml:space="preserve">рецепта</w:t>
-      </w:r>
-    </w:p>
-    <w:p>
-      <w:pPr>
-        <w:numPr>
-          <w:ilvl w:val="0"/>
-          <w:numId w:val="30"/>
-        </w:numPr>
-        <w:spacing w:before="0" w:after="200" w:line="276"/>
-        <w:ind w:right="0" w:left="720" w:hanging="360"/>
-        <w:jc w:val="left"/>
-        <w:rPr>
-          <w:rFonts w:ascii="Calibri" w:hAnsi="Calibri" w:cs="Calibri" w:eastAsia="Calibri"/>
-          <w:color w:val="auto"/>
-          <w:spacing w:val="0"/>
-          <w:position w:val="0"/>
-          <w:sz w:val="24"/>
-          <w:u w:val="single"/>
-          <w:shd w:fill="auto" w:val="clear"/>
-        </w:rPr>
-      </w:pPr>
-      <w:r>
-        <w:rPr>
-          <w:rFonts w:ascii="Calibri" w:hAnsi="Calibri" w:cs="Calibri" w:eastAsia="Calibri"/>
-          <w:color w:val="auto"/>
-          <w:spacing w:val="0"/>
-          <w:position w:val="0"/>
-          <w:sz w:val="24"/>
-          <w:u w:val="single"/>
-          <w:shd w:fill="auto" w:val="clear"/>
-        </w:rPr>
-        <w:t xml:space="preserve">id </w:t>
-      </w:r>
-      <w:r>
-        <w:rPr>
-          <w:rFonts w:ascii="Calibri" w:hAnsi="Calibri" w:cs="Calibri" w:eastAsia="Calibri"/>
-          <w:color w:val="auto"/>
-          <w:spacing w:val="0"/>
-          <w:position w:val="0"/>
-          <w:sz w:val="24"/>
-          <w:u w:val="single"/>
-          <w:shd w:fill="auto" w:val="clear"/>
-        </w:rPr>
-        <w:t xml:space="preserve">игредиента</w:t>
-      </w:r>
-    </w:p>
-    <w:p>
-      <w:pPr>
-        <w:numPr>
-          <w:ilvl w:val="0"/>
-          <w:numId w:val="30"/>
-        </w:numPr>
-        <w:spacing w:before="0" w:after="200" w:line="276"/>
-        <w:ind w:right="0" w:left="720" w:hanging="360"/>
-        <w:jc w:val="left"/>
-        <w:rPr>
-          <w:rFonts w:ascii="Calibri" w:hAnsi="Calibri" w:cs="Calibri" w:eastAsia="Calibri"/>
-          <w:color w:val="auto"/>
-          <w:spacing w:val="0"/>
-          <w:position w:val="0"/>
-          <w:sz w:val="24"/>
-          <w:shd w:fill="auto" w:val="clear"/>
-        </w:rPr>
-      </w:pPr>
-      <w:r>
-        <w:rPr>
-          <w:rFonts w:ascii="Calibri" w:hAnsi="Calibri" w:cs="Calibri" w:eastAsia="Calibri"/>
-          <w:color w:val="auto"/>
-          <w:spacing w:val="0"/>
-          <w:position w:val="0"/>
-          <w:sz w:val="24"/>
-          <w:shd w:fill="auto" w:val="clear"/>
-        </w:rPr>
-        <w:t xml:space="preserve">количество</w:t>
       </w:r>
     </w:p>
     <w:p>
@@ -2748,54 +2386,34 @@
       <w:lvlText w:val="%1."/>
     </w:lvl>
   </w:abstractNum>
-  <w:abstractNum w:abstractNumId="61">
-    <w:lvl w:ilvl="0">
-      <w:start w:val="1"/>
-      <w:numFmt w:val="decimal"/>
-      <w:lvlText w:val="%1."/>
-    </w:lvl>
-  </w:abstractNum>
-  <w:abstractNum w:abstractNumId="67">
-    <w:lvl w:ilvl="0">
-      <w:start w:val="1"/>
-      <w:numFmt w:val="decimal"/>
-      <w:lvlText w:val="%1."/>
-    </w:lvl>
-  </w:abstractNum>
   <w:num w:numId="4">
-    <w:abstractNumId w:val="67"/>
+    <w:abstractNumId w:val="55"/>
   </w:num>
   <w:num w:numId="7">
-    <w:abstractNumId w:val="61"/>
+    <w:abstractNumId w:val="49"/>
   </w:num>
   <w:num w:numId="9">
-    <w:abstractNumId w:val="55"/>
+    <w:abstractNumId w:val="43"/>
   </w:num>
   <w:num w:numId="11">
-    <w:abstractNumId w:val="49"/>
+    <w:abstractNumId w:val="37"/>
   </w:num>
   <w:num w:numId="13">
-    <w:abstractNumId w:val="43"/>
+    <w:abstractNumId w:val="31"/>
   </w:num>
   <w:num w:numId="15">
-    <w:abstractNumId w:val="37"/>
+    <w:abstractNumId w:val="25"/>
   </w:num>
   <w:num w:numId="19">
-    <w:abstractNumId w:val="31"/>
+    <w:abstractNumId w:val="19"/>
   </w:num>
   <w:num w:numId="21">
-    <w:abstractNumId w:val="25"/>
-  </w:num>
-  <w:num w:numId="23">
-    <w:abstractNumId w:val="19"/>
-  </w:num>
-  <w:num w:numId="25">
     <w:abstractNumId w:val="13"/>
   </w:num>
-  <w:num w:numId="27">
+  <w:num w:numId="24">
     <w:abstractNumId w:val="7"/>
   </w:num>
-  <w:num w:numId="30">
+  <w:num w:numId="26">
     <w:abstractNumId w:val="1"/>
   </w:num>
 </w:numbering>

</xml_diff>

<commit_message>
Edit db tables and pages descriptions
</commit_message>
<xml_diff>
--- a/Pages.docx
+++ b/Pages.docx
@@ -44,7 +44,7 @@
           <w:sz w:val="28"/>
           <w:shd w:fill="auto" w:val="clear"/>
         </w:rPr>
-        <w:t xml:space="preserve">Описание страниц (тема: Кулинарыне рецепты).</w:t>
+        <w:t xml:space="preserve">Описание страниц (тема: Кулинарные рецепты).</w:t>
       </w:r>
     </w:p>
     <w:p>
@@ -74,7 +74,33 @@
           <w:sz w:val="28"/>
           <w:shd w:fill="auto" w:val="clear"/>
         </w:rPr>
-        <w:t xml:space="preserve">Страница регистрации(/register):</w:t>
+        <w:t xml:space="preserve">Страница регистрации(/</w:t>
+      </w:r>
+      <w:r>
+        <w:rPr>
+          <w:rFonts w:ascii="Calibri" w:hAnsi="Calibri" w:cs="Calibri" w:eastAsia="Calibri"/>
+          <w:b/>
+          <w:i/>
+          <w:color w:val="auto"/>
+          <w:spacing w:val="0"/>
+          <w:position w:val="0"/>
+          <w:sz w:val="28"/>
+          <w:shd w:fill="auto" w:val="clear"/>
+        </w:rPr>
+        <w:t xml:space="preserve">accounts/</w:t>
+      </w:r>
+      <w:r>
+        <w:rPr>
+          <w:rFonts w:ascii="Calibri" w:hAnsi="Calibri" w:cs="Calibri" w:eastAsia="Calibri"/>
+          <w:b/>
+          <w:i/>
+          <w:color w:val="auto"/>
+          <w:spacing w:val="0"/>
+          <w:position w:val="0"/>
+          <w:sz w:val="28"/>
+          <w:shd w:fill="auto" w:val="clear"/>
+        </w:rPr>
+        <w:t xml:space="preserve">register):</w:t>
       </w:r>
     </w:p>
     <w:p>
@@ -104,7 +130,7 @@
           <w:sz w:val="24"/>
           <w:shd w:fill="auto" w:val="clear"/>
         </w:rPr>
-        <w:t xml:space="preserve">поле ввода логина(или почты);</w:t>
+        <w:t xml:space="preserve">поле ввода логина;</w:t>
       </w:r>
     </w:p>
     <w:p>
@@ -164,7 +190,7 @@
           <w:sz w:val="24"/>
           <w:shd w:fill="auto" w:val="clear"/>
         </w:rPr>
-        <w:t xml:space="preserve">мб поле подтверждения пароля;</w:t>
+        <w:t xml:space="preserve">поле подтверждения пароля;</w:t>
       </w:r>
     </w:p>
     <w:p>
@@ -325,7 +351,33 @@
           <w:sz w:val="28"/>
           <w:shd w:fill="auto" w:val="clear"/>
         </w:rPr>
-        <w:t xml:space="preserve">Страница авторизации(/authorize):</w:t>
+        <w:t xml:space="preserve">Страница авторизации(/</w:t>
+      </w:r>
+      <w:r>
+        <w:rPr>
+          <w:rFonts w:ascii="Calibri" w:hAnsi="Calibri" w:cs="Calibri" w:eastAsia="Calibri"/>
+          <w:b/>
+          <w:i/>
+          <w:color w:val="auto"/>
+          <w:spacing w:val="0"/>
+          <w:position w:val="0"/>
+          <w:sz w:val="28"/>
+          <w:shd w:fill="auto" w:val="clear"/>
+        </w:rPr>
+        <w:t xml:space="preserve">accounts/login</w:t>
+      </w:r>
+      <w:r>
+        <w:rPr>
+          <w:rFonts w:ascii="Calibri" w:hAnsi="Calibri" w:cs="Calibri" w:eastAsia="Calibri"/>
+          <w:b/>
+          <w:i/>
+          <w:color w:val="auto"/>
+          <w:spacing w:val="0"/>
+          <w:position w:val="0"/>
+          <w:sz w:val="28"/>
+          <w:shd w:fill="auto" w:val="clear"/>
+        </w:rPr>
+        <w:t xml:space="preserve">):</w:t>
       </w:r>
     </w:p>
     <w:p>
@@ -355,7 +407,7 @@
           <w:sz w:val="24"/>
           <w:shd w:fill="auto" w:val="clear"/>
         </w:rPr>
-        <w:t xml:space="preserve">логин (почта);</w:t>
+        <w:t xml:space="preserve">логин;</w:t>
       </w:r>
     </w:p>
     <w:p>
@@ -514,7 +566,33 @@
           <w:sz w:val="28"/>
           <w:shd w:fill="auto" w:val="clear"/>
         </w:rPr>
-        <w:t xml:space="preserve">Главная страница:</w:t>
+        <w:t xml:space="preserve">Главная страница</w:t>
+      </w:r>
+      <w:r>
+        <w:rPr>
+          <w:rFonts w:ascii="Calibri" w:hAnsi="Calibri" w:cs="Calibri" w:eastAsia="Calibri"/>
+          <w:b/>
+          <w:i/>
+          <w:color w:val="auto"/>
+          <w:spacing w:val="0"/>
+          <w:position w:val="0"/>
+          <w:sz w:val="28"/>
+          <w:shd w:fill="auto" w:val="clear"/>
+        </w:rPr>
+        <w:t xml:space="preserve">(/recipes)</w:t>
+      </w:r>
+      <w:r>
+        <w:rPr>
+          <w:rFonts w:ascii="Calibri" w:hAnsi="Calibri" w:cs="Calibri" w:eastAsia="Calibri"/>
+          <w:b/>
+          <w:i/>
+          <w:color w:val="auto"/>
+          <w:spacing w:val="0"/>
+          <w:position w:val="0"/>
+          <w:sz w:val="28"/>
+          <w:shd w:fill="auto" w:val="clear"/>
+        </w:rPr>
+        <w:t xml:space="preserve">:</w:t>
       </w:r>
     </w:p>
     <w:p>
@@ -679,7 +757,33 @@
           <w:sz w:val="28"/>
           <w:shd w:fill="auto" w:val="clear"/>
         </w:rPr>
-        <w:t xml:space="preserve">Профиль пользователя:</w:t>
+        <w:t xml:space="preserve">Профиль пользователя</w:t>
+      </w:r>
+      <w:r>
+        <w:rPr>
+          <w:rFonts w:ascii="Calibri" w:hAnsi="Calibri" w:cs="Calibri" w:eastAsia="Calibri"/>
+          <w:b/>
+          <w:i/>
+          <w:color w:val="auto"/>
+          <w:spacing w:val="0"/>
+          <w:position w:val="0"/>
+          <w:sz w:val="28"/>
+          <w:shd w:fill="auto" w:val="clear"/>
+        </w:rPr>
+        <w:t xml:space="preserve">(/accounts/{id})</w:t>
+      </w:r>
+      <w:r>
+        <w:rPr>
+          <w:rFonts w:ascii="Calibri" w:hAnsi="Calibri" w:cs="Calibri" w:eastAsia="Calibri"/>
+          <w:b/>
+          <w:i/>
+          <w:color w:val="auto"/>
+          <w:spacing w:val="0"/>
+          <w:position w:val="0"/>
+          <w:sz w:val="28"/>
+          <w:shd w:fill="auto" w:val="clear"/>
+        </w:rPr>
+        <w:t xml:space="preserve">:</w:t>
       </w:r>
     </w:p>
     <w:p>
@@ -709,7 +813,7 @@
           <w:sz w:val="24"/>
           <w:shd w:fill="auto" w:val="clear"/>
         </w:rPr>
-        <w:t xml:space="preserve">поле логина(или почты);</w:t>
+        <w:t xml:space="preserve">логин;</w:t>
       </w:r>
     </w:p>
     <w:p>
@@ -744,112 +848,338 @@
     </w:p>
     <w:p>
       <w:pPr>
-        <w:numPr>
-          <w:ilvl w:val="0"/>
-          <w:numId w:val="11"/>
-        </w:numPr>
-        <w:spacing w:before="0" w:after="200" w:line="240"/>
-        <w:ind w:right="0" w:left="720" w:hanging="360"/>
-        <w:jc w:val="left"/>
-        <w:rPr>
-          <w:rFonts w:ascii="Calibri" w:hAnsi="Calibri" w:cs="Calibri" w:eastAsia="Calibri"/>
-          <w:color w:val="auto"/>
-          <w:spacing w:val="0"/>
-          <w:position w:val="0"/>
-          <w:sz w:val="24"/>
-          <w:shd w:fill="auto" w:val="clear"/>
-        </w:rPr>
-      </w:pPr>
-      <w:r>
-        <w:rPr>
-          <w:rFonts w:ascii="Calibri" w:hAnsi="Calibri" w:cs="Calibri" w:eastAsia="Calibri"/>
-          <w:color w:val="auto"/>
-          <w:spacing w:val="0"/>
-          <w:position w:val="0"/>
-          <w:sz w:val="24"/>
-          <w:shd w:fill="auto" w:val="clear"/>
-        </w:rPr>
-        <w:t xml:space="preserve">аватар;</w:t>
-      </w:r>
-    </w:p>
-    <w:p>
-      <w:pPr>
-        <w:numPr>
-          <w:ilvl w:val="0"/>
-          <w:numId w:val="11"/>
-        </w:numPr>
-        <w:spacing w:before="0" w:after="200" w:line="240"/>
-        <w:ind w:right="0" w:left="720" w:hanging="360"/>
-        <w:jc w:val="left"/>
-        <w:rPr>
-          <w:rFonts w:ascii="Calibri" w:hAnsi="Calibri" w:cs="Calibri" w:eastAsia="Calibri"/>
-          <w:color w:val="auto"/>
-          <w:spacing w:val="0"/>
-          <w:position w:val="0"/>
-          <w:sz w:val="24"/>
-          <w:shd w:fill="auto" w:val="clear"/>
-        </w:rPr>
-      </w:pPr>
-      <w:r>
-        <w:rPr>
-          <w:rFonts w:ascii="Calibri" w:hAnsi="Calibri" w:cs="Calibri" w:eastAsia="Calibri"/>
-          <w:color w:val="auto"/>
-          <w:spacing w:val="0"/>
-          <w:position w:val="0"/>
-          <w:sz w:val="24"/>
-          <w:shd w:fill="auto" w:val="clear"/>
-        </w:rPr>
-        <w:t xml:space="preserve">список публикаций.</w:t>
-      </w:r>
-    </w:p>
-    <w:p>
-      <w:pPr>
-        <w:spacing w:before="0" w:after="200" w:line="240"/>
-        <w:ind w:right="0" w:left="0" w:firstLine="0"/>
-        <w:jc w:val="left"/>
-        <w:rPr>
-          <w:rFonts w:ascii="Calibri" w:hAnsi="Calibri" w:cs="Calibri" w:eastAsia="Calibri"/>
-          <w:color w:val="auto"/>
-          <w:spacing w:val="0"/>
-          <w:position w:val="0"/>
-          <w:sz w:val="24"/>
-          <w:shd w:fill="auto" w:val="clear"/>
-        </w:rPr>
-      </w:pPr>
-    </w:p>
-    <w:p>
-      <w:pPr>
-        <w:spacing w:before="0" w:after="200" w:line="240"/>
-        <w:ind w:right="0" w:left="0" w:firstLine="0"/>
-        <w:jc w:val="left"/>
-        <w:rPr>
-          <w:rFonts w:ascii="Calibri" w:hAnsi="Calibri" w:cs="Calibri" w:eastAsia="Calibri"/>
-          <w:color w:val="auto"/>
-          <w:spacing w:val="0"/>
-          <w:position w:val="0"/>
-          <w:sz w:val="24"/>
-          <w:shd w:fill="auto" w:val="clear"/>
-        </w:rPr>
-      </w:pPr>
-      <w:r>
-        <w:rPr>
-          <w:rFonts w:ascii="Calibri" w:hAnsi="Calibri" w:cs="Calibri" w:eastAsia="Calibri"/>
-          <w:b/>
-          <w:i/>
-          <w:color w:val="auto"/>
-          <w:spacing w:val="0"/>
-          <w:position w:val="0"/>
-          <w:sz w:val="28"/>
-          <w:shd w:fill="auto" w:val="clear"/>
-        </w:rPr>
-        <w:t xml:space="preserve">Страница создания публикации (для авторизованных пользователей):</w:t>
-      </w:r>
-    </w:p>
-    <w:p>
-      <w:pPr>
-        <w:numPr>
-          <w:ilvl w:val="0"/>
-          <w:numId w:val="13"/>
+        <w:spacing w:before="0" w:after="200" w:line="240"/>
+        <w:ind w:right="0" w:left="0" w:firstLine="0"/>
+        <w:jc w:val="left"/>
+        <w:rPr>
+          <w:rFonts w:ascii="Calibri" w:hAnsi="Calibri" w:cs="Calibri" w:eastAsia="Calibri"/>
+          <w:color w:val="auto"/>
+          <w:spacing w:val="0"/>
+          <w:position w:val="0"/>
+          <w:sz w:val="24"/>
+          <w:shd w:fill="auto" w:val="clear"/>
+        </w:rPr>
+      </w:pPr>
+    </w:p>
+    <w:p>
+      <w:pPr>
+        <w:spacing w:before="0" w:after="200" w:line="240"/>
+        <w:ind w:right="0" w:left="0" w:firstLine="0"/>
+        <w:jc w:val="left"/>
+        <w:rPr>
+          <w:rFonts w:ascii="Calibri" w:hAnsi="Calibri" w:cs="Calibri" w:eastAsia="Calibri"/>
+          <w:color w:val="auto"/>
+          <w:spacing w:val="0"/>
+          <w:position w:val="0"/>
+          <w:sz w:val="24"/>
+          <w:shd w:fill="auto" w:val="clear"/>
+        </w:rPr>
+      </w:pPr>
+      <w:r>
+        <w:rPr>
+          <w:rFonts w:ascii="Calibri" w:hAnsi="Calibri" w:cs="Calibri" w:eastAsia="Calibri"/>
+          <w:b/>
+          <w:i/>
+          <w:color w:val="auto"/>
+          <w:spacing w:val="0"/>
+          <w:position w:val="0"/>
+          <w:sz w:val="28"/>
+          <w:shd w:fill="auto" w:val="clear"/>
+        </w:rPr>
+        <w:t xml:space="preserve">Профиль текущего</w:t>
+      </w:r>
+      <w:r>
+        <w:rPr>
+          <w:rFonts w:ascii="Calibri" w:hAnsi="Calibri" w:cs="Calibri" w:eastAsia="Calibri"/>
+          <w:b/>
+          <w:i/>
+          <w:color w:val="auto"/>
+          <w:spacing w:val="0"/>
+          <w:position w:val="0"/>
+          <w:sz w:val="28"/>
+          <w:shd w:fill="auto" w:val="clear"/>
+        </w:rPr>
+        <w:t xml:space="preserve"> </w:t>
+      </w:r>
+      <w:r>
+        <w:rPr>
+          <w:rFonts w:ascii="Calibri" w:hAnsi="Calibri" w:cs="Calibri" w:eastAsia="Calibri"/>
+          <w:b/>
+          <w:i/>
+          <w:color w:val="auto"/>
+          <w:spacing w:val="0"/>
+          <w:position w:val="0"/>
+          <w:sz w:val="28"/>
+          <w:shd w:fill="auto" w:val="clear"/>
+        </w:rPr>
+        <w:t xml:space="preserve">пользователя</w:t>
+      </w:r>
+      <w:r>
+        <w:rPr>
+          <w:rFonts w:ascii="Calibri" w:hAnsi="Calibri" w:cs="Calibri" w:eastAsia="Calibri"/>
+          <w:b/>
+          <w:i/>
+          <w:color w:val="auto"/>
+          <w:spacing w:val="0"/>
+          <w:position w:val="0"/>
+          <w:sz w:val="28"/>
+          <w:shd w:fill="auto" w:val="clear"/>
+        </w:rPr>
+        <w:t xml:space="preserve">(/accounts/my)</w:t>
+      </w:r>
+      <w:r>
+        <w:rPr>
+          <w:rFonts w:ascii="Calibri" w:hAnsi="Calibri" w:cs="Calibri" w:eastAsia="Calibri"/>
+          <w:b/>
+          <w:i/>
+          <w:color w:val="auto"/>
+          <w:spacing w:val="0"/>
+          <w:position w:val="0"/>
+          <w:sz w:val="28"/>
+          <w:shd w:fill="auto" w:val="clear"/>
+        </w:rPr>
+        <w:t xml:space="preserve">:</w:t>
+      </w:r>
+    </w:p>
+    <w:p>
+      <w:pPr>
+        <w:numPr>
+          <w:ilvl w:val="0"/>
+          <w:numId w:val="14"/>
+        </w:numPr>
+        <w:spacing w:before="0" w:after="200" w:line="240"/>
+        <w:ind w:right="0" w:left="720" w:hanging="360"/>
+        <w:jc w:val="left"/>
+        <w:rPr>
+          <w:rFonts w:ascii="Calibri" w:hAnsi="Calibri" w:cs="Calibri" w:eastAsia="Calibri"/>
+          <w:color w:val="auto"/>
+          <w:spacing w:val="0"/>
+          <w:position w:val="0"/>
+          <w:sz w:val="24"/>
+          <w:shd w:fill="auto" w:val="clear"/>
+        </w:rPr>
+      </w:pPr>
+      <w:r>
+        <w:rPr>
+          <w:rFonts w:ascii="Calibri" w:hAnsi="Calibri" w:cs="Calibri" w:eastAsia="Calibri"/>
+          <w:color w:val="auto"/>
+          <w:spacing w:val="0"/>
+          <w:position w:val="0"/>
+          <w:sz w:val="24"/>
+          <w:shd w:fill="auto" w:val="clear"/>
+        </w:rPr>
+        <w:t xml:space="preserve">поле для редактирования логина;</w:t>
+      </w:r>
+    </w:p>
+    <w:p>
+      <w:pPr>
+        <w:numPr>
+          <w:ilvl w:val="0"/>
+          <w:numId w:val="14"/>
+        </w:numPr>
+        <w:spacing w:before="0" w:after="200" w:line="240"/>
+        <w:ind w:right="0" w:left="720" w:hanging="360"/>
+        <w:jc w:val="left"/>
+        <w:rPr>
+          <w:rFonts w:ascii="Calibri" w:hAnsi="Calibri" w:cs="Calibri" w:eastAsia="Calibri"/>
+          <w:color w:val="auto"/>
+          <w:spacing w:val="0"/>
+          <w:position w:val="0"/>
+          <w:sz w:val="24"/>
+          <w:shd w:fill="auto" w:val="clear"/>
+        </w:rPr>
+      </w:pPr>
+      <w:r>
+        <w:rPr>
+          <w:rFonts w:ascii="Calibri" w:hAnsi="Calibri" w:cs="Calibri" w:eastAsia="Calibri"/>
+          <w:color w:val="auto"/>
+          <w:spacing w:val="0"/>
+          <w:position w:val="0"/>
+          <w:sz w:val="24"/>
+          <w:shd w:fill="auto" w:val="clear"/>
+        </w:rPr>
+        <w:t xml:space="preserve">поле для редактирования имени;</w:t>
+      </w:r>
+    </w:p>
+    <w:p>
+      <w:pPr>
+        <w:numPr>
+          <w:ilvl w:val="0"/>
+          <w:numId w:val="14"/>
+        </w:numPr>
+        <w:spacing w:before="0" w:after="200" w:line="240"/>
+        <w:ind w:right="0" w:left="720" w:hanging="360"/>
+        <w:jc w:val="left"/>
+        <w:rPr>
+          <w:rFonts w:ascii="Calibri" w:hAnsi="Calibri" w:cs="Calibri" w:eastAsia="Calibri"/>
+          <w:color w:val="auto"/>
+          <w:spacing w:val="0"/>
+          <w:position w:val="0"/>
+          <w:sz w:val="24"/>
+          <w:shd w:fill="auto" w:val="clear"/>
+        </w:rPr>
+      </w:pPr>
+      <w:r>
+        <w:rPr>
+          <w:rFonts w:ascii="Calibri" w:hAnsi="Calibri" w:cs="Calibri" w:eastAsia="Calibri"/>
+          <w:color w:val="auto"/>
+          <w:spacing w:val="0"/>
+          <w:position w:val="0"/>
+          <w:sz w:val="24"/>
+          <w:shd w:fill="auto" w:val="clear"/>
+        </w:rPr>
+        <w:t xml:space="preserve">поле для редактирования пароля;</w:t>
+      </w:r>
+    </w:p>
+    <w:p>
+      <w:pPr>
+        <w:numPr>
+          <w:ilvl w:val="0"/>
+          <w:numId w:val="14"/>
+        </w:numPr>
+        <w:spacing w:before="0" w:after="200" w:line="240"/>
+        <w:ind w:right="0" w:left="720" w:hanging="360"/>
+        <w:jc w:val="left"/>
+        <w:rPr>
+          <w:rFonts w:ascii="Calibri" w:hAnsi="Calibri" w:cs="Calibri" w:eastAsia="Calibri"/>
+          <w:color w:val="auto"/>
+          <w:spacing w:val="0"/>
+          <w:position w:val="0"/>
+          <w:sz w:val="24"/>
+          <w:shd w:fill="auto" w:val="clear"/>
+        </w:rPr>
+      </w:pPr>
+      <w:r>
+        <w:rPr>
+          <w:rFonts w:ascii="Calibri" w:hAnsi="Calibri" w:cs="Calibri" w:eastAsia="Calibri"/>
+          <w:color w:val="auto"/>
+          <w:spacing w:val="0"/>
+          <w:position w:val="0"/>
+          <w:sz w:val="24"/>
+          <w:shd w:fill="auto" w:val="clear"/>
+        </w:rPr>
+        <w:t xml:space="preserve">кнопка Сохранить; </w:t>
+      </w:r>
+    </w:p>
+    <w:p>
+      <w:pPr>
+        <w:numPr>
+          <w:ilvl w:val="0"/>
+          <w:numId w:val="14"/>
+        </w:numPr>
+        <w:spacing w:before="0" w:after="200" w:line="240"/>
+        <w:ind w:right="0" w:left="720" w:hanging="360"/>
+        <w:jc w:val="left"/>
+        <w:rPr>
+          <w:rFonts w:ascii="Calibri" w:hAnsi="Calibri" w:cs="Calibri" w:eastAsia="Calibri"/>
+          <w:color w:val="auto"/>
+          <w:spacing w:val="0"/>
+          <w:position w:val="0"/>
+          <w:sz w:val="24"/>
+          <w:shd w:fill="auto" w:val="clear"/>
+        </w:rPr>
+      </w:pPr>
+      <w:r>
+        <w:rPr>
+          <w:rFonts w:ascii="Calibri" w:hAnsi="Calibri" w:cs="Calibri" w:eastAsia="Calibri"/>
+          <w:color w:val="auto"/>
+          <w:spacing w:val="0"/>
+          <w:position w:val="0"/>
+          <w:sz w:val="24"/>
+          <w:shd w:fill="auto" w:val="clear"/>
+        </w:rPr>
+        <w:t xml:space="preserve">кнопка Выйти.</w:t>
+      </w:r>
+    </w:p>
+    <w:p>
+      <w:pPr>
+        <w:spacing w:before="0" w:after="200" w:line="240"/>
+        <w:ind w:right="0" w:left="0" w:firstLine="0"/>
+        <w:jc w:val="left"/>
+        <w:rPr>
+          <w:rFonts w:ascii="Calibri" w:hAnsi="Calibri" w:cs="Calibri" w:eastAsia="Calibri"/>
+          <w:color w:val="auto"/>
+          <w:spacing w:val="0"/>
+          <w:position w:val="0"/>
+          <w:sz w:val="24"/>
+          <w:shd w:fill="auto" w:val="clear"/>
+        </w:rPr>
+      </w:pPr>
+    </w:p>
+    <w:p>
+      <w:pPr>
+        <w:spacing w:before="0" w:after="200" w:line="240"/>
+        <w:ind w:right="0" w:left="0" w:firstLine="0"/>
+        <w:jc w:val="left"/>
+        <w:rPr>
+          <w:rFonts w:ascii="Calibri" w:hAnsi="Calibri" w:cs="Calibri" w:eastAsia="Calibri"/>
+          <w:color w:val="auto"/>
+          <w:spacing w:val="0"/>
+          <w:position w:val="0"/>
+          <w:sz w:val="24"/>
+          <w:shd w:fill="auto" w:val="clear"/>
+        </w:rPr>
+      </w:pPr>
+    </w:p>
+    <w:p>
+      <w:pPr>
+        <w:spacing w:before="0" w:after="200" w:line="240"/>
+        <w:ind w:right="0" w:left="0" w:firstLine="0"/>
+        <w:jc w:val="left"/>
+        <w:rPr>
+          <w:rFonts w:ascii="Calibri" w:hAnsi="Calibri" w:cs="Calibri" w:eastAsia="Calibri"/>
+          <w:color w:val="auto"/>
+          <w:spacing w:val="0"/>
+          <w:position w:val="0"/>
+          <w:sz w:val="24"/>
+          <w:shd w:fill="auto" w:val="clear"/>
+        </w:rPr>
+      </w:pPr>
+      <w:r>
+        <w:rPr>
+          <w:rFonts w:ascii="Calibri" w:hAnsi="Calibri" w:cs="Calibri" w:eastAsia="Calibri"/>
+          <w:b/>
+          <w:i/>
+          <w:color w:val="auto"/>
+          <w:spacing w:val="0"/>
+          <w:position w:val="0"/>
+          <w:sz w:val="28"/>
+          <w:shd w:fill="auto" w:val="clear"/>
+        </w:rPr>
+        <w:t xml:space="preserve">Страница создания публикации (для авторизованных пользователей)</w:t>
+      </w:r>
+      <w:r>
+        <w:rPr>
+          <w:rFonts w:ascii="Calibri" w:hAnsi="Calibri" w:cs="Calibri" w:eastAsia="Calibri"/>
+          <w:b/>
+          <w:i/>
+          <w:color w:val="auto"/>
+          <w:spacing w:val="0"/>
+          <w:position w:val="0"/>
+          <w:sz w:val="28"/>
+          <w:shd w:fill="auto" w:val="clear"/>
+        </w:rPr>
+        <w:t xml:space="preserve">(/recipes/new)</w:t>
+      </w:r>
+      <w:r>
+        <w:rPr>
+          <w:rFonts w:ascii="Calibri" w:hAnsi="Calibri" w:cs="Calibri" w:eastAsia="Calibri"/>
+          <w:b/>
+          <w:i/>
+          <w:color w:val="auto"/>
+          <w:spacing w:val="0"/>
+          <w:position w:val="0"/>
+          <w:sz w:val="28"/>
+          <w:shd w:fill="auto" w:val="clear"/>
+        </w:rPr>
+        <w:t xml:space="preserve">:</w:t>
+      </w:r>
+    </w:p>
+    <w:p>
+      <w:pPr>
+        <w:numPr>
+          <w:ilvl w:val="0"/>
+          <w:numId w:val="17"/>
         </w:numPr>
         <w:spacing w:before="0" w:after="200" w:line="240"/>
         <w:ind w:right="0" w:left="720" w:hanging="360"/>
@@ -879,7 +1209,7 @@
       <w:pPr>
         <w:numPr>
           <w:ilvl w:val="0"/>
-          <w:numId w:val="13"/>
+          <w:numId w:val="17"/>
         </w:numPr>
         <w:spacing w:before="0" w:after="200" w:line="240"/>
         <w:ind w:right="0" w:left="720" w:hanging="360"/>
@@ -909,7 +1239,7 @@
       <w:pPr>
         <w:numPr>
           <w:ilvl w:val="0"/>
-          <w:numId w:val="13"/>
+          <w:numId w:val="17"/>
         </w:numPr>
         <w:spacing w:before="0" w:after="200" w:line="240"/>
         <w:ind w:right="0" w:left="720" w:hanging="360"/>
@@ -939,67 +1269,81 @@
       <w:pPr>
         <w:numPr>
           <w:ilvl w:val="0"/>
-          <w:numId w:val="13"/>
-        </w:numPr>
-        <w:spacing w:before="0" w:after="200" w:line="240"/>
-        <w:ind w:right="0" w:left="720" w:hanging="360"/>
-        <w:jc w:val="left"/>
-        <w:rPr>
-          <w:rFonts w:ascii="Calibri" w:hAnsi="Calibri" w:cs="Calibri" w:eastAsia="Calibri"/>
-          <w:color w:val="auto"/>
-          <w:spacing w:val="0"/>
-          <w:position w:val="0"/>
-          <w:sz w:val="24"/>
-          <w:shd w:fill="auto" w:val="clear"/>
-        </w:rPr>
-      </w:pPr>
-      <w:r>
-        <w:rPr>
-          <w:rFonts w:ascii="Calibri" w:hAnsi="Calibri" w:cs="Calibri" w:eastAsia="Calibri"/>
-          <w:color w:val="auto"/>
-          <w:spacing w:val="0"/>
-          <w:position w:val="0"/>
-          <w:sz w:val="24"/>
-          <w:shd w:fill="auto" w:val="clear"/>
-        </w:rPr>
-        <w:t xml:space="preserve">поле ввода текста для написания рецепта;</w:t>
-      </w:r>
-    </w:p>
-    <w:p>
-      <w:pPr>
-        <w:numPr>
-          <w:ilvl w:val="0"/>
-          <w:numId w:val="13"/>
-        </w:numPr>
-        <w:spacing w:before="0" w:after="200" w:line="240"/>
-        <w:ind w:right="0" w:left="720" w:hanging="360"/>
-        <w:jc w:val="left"/>
-        <w:rPr>
-          <w:rFonts w:ascii="Calibri" w:hAnsi="Calibri" w:cs="Calibri" w:eastAsia="Calibri"/>
-          <w:color w:val="auto"/>
-          <w:spacing w:val="0"/>
-          <w:position w:val="0"/>
-          <w:sz w:val="24"/>
-          <w:shd w:fill="auto" w:val="clear"/>
-        </w:rPr>
-      </w:pPr>
-      <w:r>
-        <w:rPr>
-          <w:rFonts w:ascii="Calibri" w:hAnsi="Calibri" w:cs="Calibri" w:eastAsia="Calibri"/>
-          <w:color w:val="auto"/>
-          <w:spacing w:val="0"/>
-          <w:position w:val="0"/>
-          <w:sz w:val="24"/>
-          <w:shd w:fill="auto" w:val="clear"/>
-        </w:rPr>
-        <w:t xml:space="preserve">возможность прикрепить фото после каждого шага или в конце под текстом рецепта;</w:t>
-      </w:r>
-    </w:p>
-    <w:p>
-      <w:pPr>
-        <w:numPr>
-          <w:ilvl w:val="0"/>
-          <w:numId w:val="13"/>
+          <w:numId w:val="17"/>
+        </w:numPr>
+        <w:spacing w:before="0" w:after="200" w:line="240"/>
+        <w:ind w:right="0" w:left="720" w:hanging="360"/>
+        <w:jc w:val="left"/>
+        <w:rPr>
+          <w:rFonts w:ascii="Calibri" w:hAnsi="Calibri" w:cs="Calibri" w:eastAsia="Calibri"/>
+          <w:color w:val="auto"/>
+          <w:spacing w:val="0"/>
+          <w:position w:val="0"/>
+          <w:sz w:val="24"/>
+          <w:shd w:fill="auto" w:val="clear"/>
+        </w:rPr>
+      </w:pPr>
+      <w:r>
+        <w:rPr>
+          <w:rFonts w:ascii="Calibri" w:hAnsi="Calibri" w:cs="Calibri" w:eastAsia="Calibri"/>
+          <w:color w:val="auto"/>
+          <w:spacing w:val="0"/>
+          <w:position w:val="0"/>
+          <w:sz w:val="24"/>
+          <w:shd w:fill="auto" w:val="clear"/>
+        </w:rPr>
+        <w:t xml:space="preserve">поле ввода текста для написания рецепта</w:t>
+      </w:r>
+      <w:r>
+        <w:rPr>
+          <w:rFonts w:ascii="Calibri" w:hAnsi="Calibri" w:cs="Calibri" w:eastAsia="Calibri"/>
+          <w:color w:val="auto"/>
+          <w:spacing w:val="0"/>
+          <w:position w:val="0"/>
+          <w:sz w:val="24"/>
+          <w:shd w:fill="auto" w:val="clear"/>
+        </w:rPr>
+        <w:t xml:space="preserve"> (</w:t>
+      </w:r>
+      <w:r>
+        <w:rPr>
+          <w:rFonts w:ascii="Calibri" w:hAnsi="Calibri" w:cs="Calibri" w:eastAsia="Calibri"/>
+          <w:color w:val="auto"/>
+          <w:spacing w:val="0"/>
+          <w:position w:val="0"/>
+          <w:sz w:val="24"/>
+          <w:shd w:fill="auto" w:val="clear"/>
+        </w:rPr>
+        <w:t xml:space="preserve">возможность прикрепить фото для каждого шага рецепта</w:t>
+      </w:r>
+      <w:r>
+        <w:rPr>
+          <w:rFonts w:ascii="Calibri" w:hAnsi="Calibri" w:cs="Calibri" w:eastAsia="Calibri"/>
+          <w:color w:val="auto"/>
+          <w:spacing w:val="0"/>
+          <w:position w:val="0"/>
+          <w:sz w:val="24"/>
+          <w:shd w:fill="auto" w:val="clear"/>
+        </w:rPr>
+        <w:t xml:space="preserve">)</w:t>
+      </w:r>
+      <w:r>
+        <w:rPr>
+          <w:rFonts w:ascii="Calibri" w:hAnsi="Calibri" w:cs="Calibri" w:eastAsia="Calibri"/>
+          <w:color w:val="auto"/>
+          <w:spacing w:val="0"/>
+          <w:position w:val="0"/>
+          <w:sz w:val="24"/>
+          <w:shd w:fill="auto" w:val="clear"/>
+        </w:rPr>
+        <w:t xml:space="preserve">;</w:t>
+      </w:r>
+    </w:p>
+    <w:p>
+      <w:pPr>
+        <w:numPr>
+          <w:ilvl w:val="0"/>
+          <w:numId w:val="17"/>
         </w:numPr>
         <w:spacing w:before="0" w:after="200" w:line="240"/>
         <w:ind w:right="0" w:left="720" w:hanging="360"/>
@@ -1093,14 +1437,40 @@
           <w:sz w:val="28"/>
           <w:shd w:fill="auto" w:val="clear"/>
         </w:rPr>
-        <w:t xml:space="preserve">Страница публикации:</w:t>
-      </w:r>
-    </w:p>
-    <w:p>
-      <w:pPr>
-        <w:numPr>
-          <w:ilvl w:val="0"/>
-          <w:numId w:val="15"/>
+        <w:t xml:space="preserve">Страница публикации(/recipes/</w:t>
+      </w:r>
+      <w:r>
+        <w:rPr>
+          <w:rFonts w:ascii="Calibri" w:hAnsi="Calibri" w:cs="Calibri" w:eastAsia="Calibri"/>
+          <w:b/>
+          <w:i/>
+          <w:color w:val="auto"/>
+          <w:spacing w:val="0"/>
+          <w:position w:val="0"/>
+          <w:sz w:val="28"/>
+          <w:shd w:fill="auto" w:val="clear"/>
+        </w:rPr>
+        <w:t xml:space="preserve">{id}</w:t>
+      </w:r>
+      <w:r>
+        <w:rPr>
+          <w:rFonts w:ascii="Calibri" w:hAnsi="Calibri" w:cs="Calibri" w:eastAsia="Calibri"/>
+          <w:b/>
+          <w:i/>
+          <w:color w:val="auto"/>
+          <w:spacing w:val="0"/>
+          <w:position w:val="0"/>
+          <w:sz w:val="28"/>
+          <w:shd w:fill="auto" w:val="clear"/>
+        </w:rPr>
+        <w:t xml:space="preserve">):</w:t>
+      </w:r>
+    </w:p>
+    <w:p>
+      <w:pPr>
+        <w:numPr>
+          <w:ilvl w:val="0"/>
+          <w:numId w:val="19"/>
         </w:numPr>
         <w:spacing w:before="0" w:after="200" w:line="240"/>
         <w:ind w:right="0" w:left="720" w:hanging="360"/>
@@ -1130,37 +1500,37 @@
       <w:pPr>
         <w:numPr>
           <w:ilvl w:val="0"/>
-          <w:numId w:val="15"/>
-        </w:numPr>
-        <w:spacing w:before="0" w:after="200" w:line="240"/>
-        <w:ind w:right="0" w:left="720" w:hanging="360"/>
-        <w:jc w:val="left"/>
-        <w:rPr>
-          <w:rFonts w:ascii="Calibri" w:hAnsi="Calibri" w:cs="Calibri" w:eastAsia="Calibri"/>
-          <w:color w:val="auto"/>
-          <w:spacing w:val="0"/>
-          <w:position w:val="0"/>
-          <w:sz w:val="24"/>
-          <w:shd w:fill="auto" w:val="clear"/>
-        </w:rPr>
-      </w:pPr>
-      <w:r>
-        <w:rPr>
-          <w:rFonts w:ascii="Calibri" w:hAnsi="Calibri" w:cs="Calibri" w:eastAsia="Calibri"/>
-          <w:color w:val="auto"/>
-          <w:spacing w:val="0"/>
-          <w:position w:val="0"/>
-          <w:sz w:val="24"/>
-          <w:shd w:fill="auto" w:val="clear"/>
-        </w:rPr>
-        <w:t xml:space="preserve">имя автора (логин/почта);</w:t>
-      </w:r>
-    </w:p>
-    <w:p>
-      <w:pPr>
-        <w:numPr>
-          <w:ilvl w:val="0"/>
-          <w:numId w:val="15"/>
+          <w:numId w:val="19"/>
+        </w:numPr>
+        <w:spacing w:before="0" w:after="200" w:line="240"/>
+        <w:ind w:right="0" w:left="720" w:hanging="360"/>
+        <w:jc w:val="left"/>
+        <w:rPr>
+          <w:rFonts w:ascii="Calibri" w:hAnsi="Calibri" w:cs="Calibri" w:eastAsia="Calibri"/>
+          <w:color w:val="auto"/>
+          <w:spacing w:val="0"/>
+          <w:position w:val="0"/>
+          <w:sz w:val="24"/>
+          <w:shd w:fill="auto" w:val="clear"/>
+        </w:rPr>
+      </w:pPr>
+      <w:r>
+        <w:rPr>
+          <w:rFonts w:ascii="Calibri" w:hAnsi="Calibri" w:cs="Calibri" w:eastAsia="Calibri"/>
+          <w:color w:val="auto"/>
+          <w:spacing w:val="0"/>
+          <w:position w:val="0"/>
+          <w:sz w:val="24"/>
+          <w:shd w:fill="auto" w:val="clear"/>
+        </w:rPr>
+        <w:t xml:space="preserve">имя автора;</w:t>
+      </w:r>
+    </w:p>
+    <w:p>
+      <w:pPr>
+        <w:numPr>
+          <w:ilvl w:val="0"/>
+          <w:numId w:val="19"/>
         </w:numPr>
         <w:spacing w:before="0" w:after="200" w:line="240"/>
         <w:ind w:right="0" w:left="720" w:hanging="360"/>
@@ -1190,7 +1560,7 @@
       <w:pPr>
         <w:numPr>
           <w:ilvl w:val="0"/>
-          <w:numId w:val="15"/>
+          <w:numId w:val="19"/>
         </w:numPr>
         <w:spacing w:before="0" w:after="200" w:line="240"/>
         <w:ind w:right="0" w:left="720" w:hanging="360"/>
@@ -1220,7 +1590,7 @@
       <w:pPr>
         <w:numPr>
           <w:ilvl w:val="0"/>
-          <w:numId w:val="15"/>
+          <w:numId w:val="19"/>
         </w:numPr>
         <w:spacing w:before="0" w:after="200" w:line="240"/>
         <w:ind w:right="0" w:left="720" w:hanging="360"/>
@@ -1250,7 +1620,7 @@
       <w:pPr>
         <w:numPr>
           <w:ilvl w:val="0"/>
-          <w:numId w:val="15"/>
+          <w:numId w:val="19"/>
         </w:numPr>
         <w:spacing w:before="0" w:after="200" w:line="240"/>
         <w:ind w:right="0" w:left="720" w:hanging="360"/>
@@ -1280,7 +1650,7 @@
       <w:pPr>
         <w:numPr>
           <w:ilvl w:val="0"/>
-          <w:numId w:val="15"/>
+          <w:numId w:val="19"/>
         </w:numPr>
         <w:spacing w:before="0" w:after="200" w:line="240"/>
         <w:ind w:right="0" w:left="720" w:hanging="360"/>
@@ -1310,48 +1680,367 @@
       <w:pPr>
         <w:numPr>
           <w:ilvl w:val="0"/>
-          <w:numId w:val="15"/>
-        </w:numPr>
-        <w:spacing w:before="0" w:after="200" w:line="240"/>
-        <w:ind w:right="0" w:left="720" w:hanging="360"/>
-        <w:jc w:val="left"/>
-        <w:rPr>
-          <w:rFonts w:ascii="Calibri" w:hAnsi="Calibri" w:cs="Calibri" w:eastAsia="Calibri"/>
-          <w:color w:val="auto"/>
-          <w:spacing w:val="0"/>
-          <w:position w:val="0"/>
-          <w:sz w:val="24"/>
-          <w:shd w:fill="auto" w:val="clear"/>
-        </w:rPr>
-      </w:pPr>
-      <w:r>
-        <w:rPr>
-          <w:rFonts w:ascii="Calibri" w:hAnsi="Calibri" w:cs="Calibri" w:eastAsia="Calibri"/>
-          <w:color w:val="auto"/>
-          <w:spacing w:val="0"/>
-          <w:position w:val="0"/>
-          <w:sz w:val="24"/>
-          <w:shd w:fill="auto" w:val="clear"/>
-        </w:rPr>
-        <w:t xml:space="preserve">комментарии </w:t>
-      </w:r>
-    </w:p>
-    <w:p>
-      <w:pPr>
-        <w:spacing w:before="0" w:after="200" w:line="240"/>
-        <w:ind w:right="0" w:left="0" w:firstLine="0"/>
-        <w:jc w:val="left"/>
-        <w:rPr>
-          <w:rFonts w:ascii="Calibri" w:hAnsi="Calibri" w:cs="Calibri" w:eastAsia="Calibri"/>
-          <w:b/>
-          <w:i/>
-          <w:color w:val="auto"/>
-          <w:spacing w:val="0"/>
-          <w:position w:val="0"/>
-          <w:sz w:val="28"/>
-          <w:shd w:fill="auto" w:val="clear"/>
-        </w:rPr>
-      </w:pPr>
+          <w:numId w:val="19"/>
+        </w:numPr>
+        <w:spacing w:before="0" w:after="200" w:line="240"/>
+        <w:ind w:right="0" w:left="720" w:hanging="360"/>
+        <w:jc w:val="left"/>
+        <w:rPr>
+          <w:rFonts w:ascii="Calibri" w:hAnsi="Calibri" w:cs="Calibri" w:eastAsia="Calibri"/>
+          <w:color w:val="auto"/>
+          <w:spacing w:val="0"/>
+          <w:position w:val="0"/>
+          <w:sz w:val="24"/>
+          <w:shd w:fill="auto" w:val="clear"/>
+        </w:rPr>
+      </w:pPr>
+      <w:r>
+        <w:rPr>
+          <w:rFonts w:ascii="Calibri" w:hAnsi="Calibri" w:cs="Calibri" w:eastAsia="Calibri"/>
+          <w:color w:val="auto"/>
+          <w:spacing w:val="0"/>
+          <w:position w:val="0"/>
+          <w:sz w:val="24"/>
+          <w:shd w:fill="auto" w:val="clear"/>
+        </w:rPr>
+        <w:t xml:space="preserve">для автора публикации доступна кнопка Изменить публикацию;</w:t>
+      </w:r>
+    </w:p>
+    <w:p>
+      <w:pPr>
+        <w:numPr>
+          <w:ilvl w:val="0"/>
+          <w:numId w:val="19"/>
+        </w:numPr>
+        <w:spacing w:before="0" w:after="200" w:line="240"/>
+        <w:ind w:right="0" w:left="720" w:hanging="360"/>
+        <w:jc w:val="left"/>
+        <w:rPr>
+          <w:rFonts w:ascii="Calibri" w:hAnsi="Calibri" w:cs="Calibri" w:eastAsia="Calibri"/>
+          <w:color w:val="auto"/>
+          <w:spacing w:val="0"/>
+          <w:position w:val="0"/>
+          <w:sz w:val="24"/>
+          <w:shd w:fill="auto" w:val="clear"/>
+        </w:rPr>
+      </w:pPr>
+      <w:r>
+        <w:rPr>
+          <w:rFonts w:ascii="Calibri" w:hAnsi="Calibri" w:cs="Calibri" w:eastAsia="Calibri"/>
+          <w:color w:val="auto"/>
+          <w:spacing w:val="0"/>
+          <w:position w:val="0"/>
+          <w:sz w:val="24"/>
+          <w:shd w:fill="auto" w:val="clear"/>
+        </w:rPr>
+        <w:t xml:space="preserve">комментарии.</w:t>
+      </w:r>
+    </w:p>
+    <w:p>
+      <w:pPr>
+        <w:spacing w:before="0" w:after="200" w:line="240"/>
+        <w:ind w:right="0" w:left="0" w:firstLine="0"/>
+        <w:jc w:val="left"/>
+        <w:rPr>
+          <w:rFonts w:ascii="Calibri" w:hAnsi="Calibri" w:cs="Calibri" w:eastAsia="Calibri"/>
+          <w:b/>
+          <w:i/>
+          <w:color w:val="auto"/>
+          <w:spacing w:val="0"/>
+          <w:position w:val="0"/>
+          <w:sz w:val="28"/>
+          <w:shd w:fill="auto" w:val="clear"/>
+        </w:rPr>
+      </w:pPr>
+    </w:p>
+    <w:p>
+      <w:pPr>
+        <w:spacing w:before="0" w:after="200" w:line="240"/>
+        <w:ind w:right="0" w:left="0" w:firstLine="0"/>
+        <w:jc w:val="left"/>
+        <w:rPr>
+          <w:rFonts w:ascii="Calibri" w:hAnsi="Calibri" w:cs="Calibri" w:eastAsia="Calibri"/>
+          <w:color w:val="auto"/>
+          <w:spacing w:val="0"/>
+          <w:position w:val="0"/>
+          <w:sz w:val="24"/>
+          <w:shd w:fill="auto" w:val="clear"/>
+        </w:rPr>
+      </w:pPr>
+    </w:p>
+    <w:p>
+      <w:pPr>
+        <w:spacing w:before="0" w:after="200" w:line="240"/>
+        <w:ind w:right="0" w:left="0" w:firstLine="0"/>
+        <w:jc w:val="left"/>
+        <w:rPr>
+          <w:rFonts w:ascii="Calibri" w:hAnsi="Calibri" w:cs="Calibri" w:eastAsia="Calibri"/>
+          <w:color w:val="auto"/>
+          <w:spacing w:val="0"/>
+          <w:position w:val="0"/>
+          <w:sz w:val="24"/>
+          <w:shd w:fill="auto" w:val="clear"/>
+        </w:rPr>
+      </w:pPr>
+      <w:r>
+        <w:rPr>
+          <w:rFonts w:ascii="Calibri" w:hAnsi="Calibri" w:cs="Calibri" w:eastAsia="Calibri"/>
+          <w:b/>
+          <w:i/>
+          <w:color w:val="auto"/>
+          <w:spacing w:val="0"/>
+          <w:position w:val="0"/>
+          <w:sz w:val="28"/>
+          <w:shd w:fill="auto" w:val="clear"/>
+        </w:rPr>
+        <w:t xml:space="preserve">Страница редактирования публикации (для авторизованных пользователей)</w:t>
+      </w:r>
+      <w:r>
+        <w:rPr>
+          <w:rFonts w:ascii="Calibri" w:hAnsi="Calibri" w:cs="Calibri" w:eastAsia="Calibri"/>
+          <w:b/>
+          <w:i/>
+          <w:color w:val="auto"/>
+          <w:spacing w:val="0"/>
+          <w:position w:val="0"/>
+          <w:sz w:val="28"/>
+          <w:shd w:fill="auto" w:val="clear"/>
+        </w:rPr>
+        <w:t xml:space="preserve">(/recipes/edit/{id})</w:t>
+      </w:r>
+      <w:r>
+        <w:rPr>
+          <w:rFonts w:ascii="Calibri" w:hAnsi="Calibri" w:cs="Calibri" w:eastAsia="Calibri"/>
+          <w:b/>
+          <w:i/>
+          <w:color w:val="auto"/>
+          <w:spacing w:val="0"/>
+          <w:position w:val="0"/>
+          <w:sz w:val="28"/>
+          <w:shd w:fill="auto" w:val="clear"/>
+        </w:rPr>
+        <w:t xml:space="preserve">:</w:t>
+      </w:r>
+    </w:p>
+    <w:p>
+      <w:pPr>
+        <w:numPr>
+          <w:ilvl w:val="0"/>
+          <w:numId w:val="22"/>
+        </w:numPr>
+        <w:spacing w:before="0" w:after="200" w:line="240"/>
+        <w:ind w:right="0" w:left="720" w:hanging="360"/>
+        <w:jc w:val="left"/>
+        <w:rPr>
+          <w:rFonts w:ascii="Calibri" w:hAnsi="Calibri" w:cs="Calibri" w:eastAsia="Calibri"/>
+          <w:color w:val="auto"/>
+          <w:spacing w:val="0"/>
+          <w:position w:val="0"/>
+          <w:sz w:val="24"/>
+          <w:shd w:fill="auto" w:val="clear"/>
+        </w:rPr>
+      </w:pPr>
+      <w:r>
+        <w:rPr>
+          <w:rFonts w:ascii="Calibri" w:hAnsi="Calibri" w:cs="Calibri" w:eastAsia="Calibri"/>
+          <w:color w:val="auto"/>
+          <w:spacing w:val="0"/>
+          <w:position w:val="0"/>
+          <w:sz w:val="24"/>
+          <w:shd w:fill="auto" w:val="clear"/>
+        </w:rPr>
+        <w:t xml:space="preserve">поле названия блюда;</w:t>
+      </w:r>
+    </w:p>
+    <w:p>
+      <w:pPr>
+        <w:numPr>
+          <w:ilvl w:val="0"/>
+          <w:numId w:val="22"/>
+        </w:numPr>
+        <w:spacing w:before="0" w:after="200" w:line="240"/>
+        <w:ind w:right="0" w:left="720" w:hanging="360"/>
+        <w:jc w:val="left"/>
+        <w:rPr>
+          <w:rFonts w:ascii="Calibri" w:hAnsi="Calibri" w:cs="Calibri" w:eastAsia="Calibri"/>
+          <w:color w:val="auto"/>
+          <w:spacing w:val="0"/>
+          <w:position w:val="0"/>
+          <w:sz w:val="24"/>
+          <w:shd w:fill="auto" w:val="clear"/>
+        </w:rPr>
+      </w:pPr>
+      <w:r>
+        <w:rPr>
+          <w:rFonts w:ascii="Calibri" w:hAnsi="Calibri" w:cs="Calibri" w:eastAsia="Calibri"/>
+          <w:color w:val="auto"/>
+          <w:spacing w:val="0"/>
+          <w:position w:val="0"/>
+          <w:sz w:val="24"/>
+          <w:shd w:fill="auto" w:val="clear"/>
+        </w:rPr>
+        <w:t xml:space="preserve">поле Ингредиенты;</w:t>
+      </w:r>
+    </w:p>
+    <w:p>
+      <w:pPr>
+        <w:numPr>
+          <w:ilvl w:val="0"/>
+          <w:numId w:val="22"/>
+        </w:numPr>
+        <w:spacing w:before="0" w:after="200" w:line="240"/>
+        <w:ind w:right="0" w:left="720" w:hanging="360"/>
+        <w:jc w:val="left"/>
+        <w:rPr>
+          <w:rFonts w:ascii="Calibri" w:hAnsi="Calibri" w:cs="Calibri" w:eastAsia="Calibri"/>
+          <w:color w:val="auto"/>
+          <w:spacing w:val="0"/>
+          <w:position w:val="0"/>
+          <w:sz w:val="24"/>
+          <w:shd w:fill="auto" w:val="clear"/>
+        </w:rPr>
+      </w:pPr>
+      <w:r>
+        <w:rPr>
+          <w:rFonts w:ascii="Calibri" w:hAnsi="Calibri" w:cs="Calibri" w:eastAsia="Calibri"/>
+          <w:color w:val="auto"/>
+          <w:spacing w:val="0"/>
+          <w:position w:val="0"/>
+          <w:sz w:val="24"/>
+          <w:shd w:fill="auto" w:val="clear"/>
+        </w:rPr>
+        <w:t xml:space="preserve">поле Категория;</w:t>
+      </w:r>
+    </w:p>
+    <w:p>
+      <w:pPr>
+        <w:numPr>
+          <w:ilvl w:val="0"/>
+          <w:numId w:val="22"/>
+        </w:numPr>
+        <w:spacing w:before="0" w:after="200" w:line="240"/>
+        <w:ind w:right="0" w:left="720" w:hanging="360"/>
+        <w:jc w:val="left"/>
+        <w:rPr>
+          <w:rFonts w:ascii="Calibri" w:hAnsi="Calibri" w:cs="Calibri" w:eastAsia="Calibri"/>
+          <w:color w:val="auto"/>
+          <w:spacing w:val="0"/>
+          <w:position w:val="0"/>
+          <w:sz w:val="24"/>
+          <w:shd w:fill="auto" w:val="clear"/>
+        </w:rPr>
+      </w:pPr>
+      <w:r>
+        <w:rPr>
+          <w:rFonts w:ascii="Calibri" w:hAnsi="Calibri" w:cs="Calibri" w:eastAsia="Calibri"/>
+          <w:color w:val="auto"/>
+          <w:spacing w:val="0"/>
+          <w:position w:val="0"/>
+          <w:sz w:val="24"/>
+          <w:shd w:fill="auto" w:val="clear"/>
+        </w:rPr>
+        <w:t xml:space="preserve">поле ввода текста для написания рецепта</w:t>
+      </w:r>
+      <w:r>
+        <w:rPr>
+          <w:rFonts w:ascii="Calibri" w:hAnsi="Calibri" w:cs="Calibri" w:eastAsia="Calibri"/>
+          <w:color w:val="auto"/>
+          <w:spacing w:val="0"/>
+          <w:position w:val="0"/>
+          <w:sz w:val="24"/>
+          <w:shd w:fill="auto" w:val="clear"/>
+        </w:rPr>
+        <w:t xml:space="preserve"> (</w:t>
+      </w:r>
+      <w:r>
+        <w:rPr>
+          <w:rFonts w:ascii="Calibri" w:hAnsi="Calibri" w:cs="Calibri" w:eastAsia="Calibri"/>
+          <w:color w:val="auto"/>
+          <w:spacing w:val="0"/>
+          <w:position w:val="0"/>
+          <w:sz w:val="24"/>
+          <w:shd w:fill="auto" w:val="clear"/>
+        </w:rPr>
+        <w:t xml:space="preserve">возможность прикрепить фото для каждого шага рецепта</w:t>
+      </w:r>
+      <w:r>
+        <w:rPr>
+          <w:rFonts w:ascii="Calibri" w:hAnsi="Calibri" w:cs="Calibri" w:eastAsia="Calibri"/>
+          <w:color w:val="auto"/>
+          <w:spacing w:val="0"/>
+          <w:position w:val="0"/>
+          <w:sz w:val="24"/>
+          <w:shd w:fill="auto" w:val="clear"/>
+        </w:rPr>
+        <w:t xml:space="preserve">)</w:t>
+      </w:r>
+      <w:r>
+        <w:rPr>
+          <w:rFonts w:ascii="Calibri" w:hAnsi="Calibri" w:cs="Calibri" w:eastAsia="Calibri"/>
+          <w:color w:val="auto"/>
+          <w:spacing w:val="0"/>
+          <w:position w:val="0"/>
+          <w:sz w:val="24"/>
+          <w:shd w:fill="auto" w:val="clear"/>
+        </w:rPr>
+        <w:t xml:space="preserve">;</w:t>
+      </w:r>
+    </w:p>
+    <w:p>
+      <w:pPr>
+        <w:numPr>
+          <w:ilvl w:val="0"/>
+          <w:numId w:val="22"/>
+        </w:numPr>
+        <w:spacing w:before="0" w:after="200" w:line="240"/>
+        <w:ind w:right="0" w:left="720" w:hanging="360"/>
+        <w:jc w:val="left"/>
+        <w:rPr>
+          <w:rFonts w:ascii="Calibri" w:hAnsi="Calibri" w:cs="Calibri" w:eastAsia="Calibri"/>
+          <w:color w:val="auto"/>
+          <w:spacing w:val="0"/>
+          <w:position w:val="0"/>
+          <w:sz w:val="24"/>
+          <w:shd w:fill="auto" w:val="clear"/>
+        </w:rPr>
+      </w:pPr>
+      <w:r>
+        <w:rPr>
+          <w:rFonts w:ascii="Calibri" w:hAnsi="Calibri" w:cs="Calibri" w:eastAsia="Calibri"/>
+          <w:color w:val="auto"/>
+          <w:spacing w:val="0"/>
+          <w:position w:val="0"/>
+          <w:sz w:val="24"/>
+          <w:shd w:fill="auto" w:val="clear"/>
+        </w:rPr>
+        <w:t xml:space="preserve">кнопка Сохранить.</w:t>
+      </w:r>
+    </w:p>
+    <w:p>
+      <w:pPr>
+        <w:spacing w:before="0" w:after="200" w:line="240"/>
+        <w:ind w:right="0" w:left="0" w:firstLine="0"/>
+        <w:jc w:val="left"/>
+        <w:rPr>
+          <w:rFonts w:ascii="Calibri" w:hAnsi="Calibri" w:cs="Calibri" w:eastAsia="Calibri"/>
+          <w:color w:val="auto"/>
+          <w:spacing w:val="0"/>
+          <w:position w:val="0"/>
+          <w:sz w:val="24"/>
+          <w:shd w:fill="auto" w:val="clear"/>
+        </w:rPr>
+      </w:pPr>
+      <w:r>
+        <w:rPr>
+          <w:rFonts w:ascii="Calibri" w:hAnsi="Calibri" w:cs="Calibri" w:eastAsia="Calibri"/>
+          <w:color w:val="auto"/>
+          <w:spacing w:val="0"/>
+          <w:position w:val="0"/>
+          <w:sz w:val="24"/>
+          <w:shd w:fill="auto" w:val="clear"/>
+        </w:rPr>
+        <w:t xml:space="preserve">После нажатия кнопки Сохранить переходим на страницу публикации.</w:t>
+      </w:r>
     </w:p>
     <w:p>
       <w:pPr>
@@ -1455,7 +2144,7 @@
       <w:pPr>
         <w:numPr>
           <w:ilvl w:val="0"/>
-          <w:numId w:val="19"/>
+          <w:numId w:val="27"/>
         </w:numPr>
         <w:spacing w:before="0" w:after="200" w:line="240"/>
         <w:ind w:right="0" w:left="720" w:hanging="360"/>
@@ -1499,7 +2188,7 @@
       <w:pPr>
         <w:numPr>
           <w:ilvl w:val="0"/>
-          <w:numId w:val="19"/>
+          <w:numId w:val="27"/>
         </w:numPr>
         <w:spacing w:before="0" w:after="200" w:line="240"/>
         <w:ind w:right="0" w:left="720" w:hanging="360"/>
@@ -1529,7 +2218,7 @@
       <w:pPr>
         <w:numPr>
           <w:ilvl w:val="0"/>
-          <w:numId w:val="19"/>
+          <w:numId w:val="27"/>
         </w:numPr>
         <w:spacing w:before="0" w:after="200" w:line="240"/>
         <w:ind w:right="0" w:left="720" w:hanging="360"/>
@@ -1559,7 +2248,7 @@
       <w:pPr>
         <w:numPr>
           <w:ilvl w:val="0"/>
-          <w:numId w:val="19"/>
+          <w:numId w:val="27"/>
         </w:numPr>
         <w:spacing w:before="0" w:after="200" w:line="240"/>
         <w:ind w:right="0" w:left="720" w:hanging="360"/>
@@ -1587,36 +2276,6 @@
     </w:p>
     <w:p>
       <w:pPr>
-        <w:numPr>
-          <w:ilvl w:val="0"/>
-          <w:numId w:val="19"/>
-        </w:numPr>
-        <w:spacing w:before="0" w:after="200" w:line="240"/>
-        <w:ind w:right="0" w:left="720" w:hanging="360"/>
-        <w:jc w:val="left"/>
-        <w:rPr>
-          <w:rFonts w:ascii="Calibri" w:hAnsi="Calibri" w:cs="Calibri" w:eastAsia="Calibri"/>
-          <w:color w:val="auto"/>
-          <w:spacing w:val="0"/>
-          <w:position w:val="0"/>
-          <w:sz w:val="24"/>
-          <w:shd w:fill="auto" w:val="clear"/>
-        </w:rPr>
-      </w:pPr>
-      <w:r>
-        <w:rPr>
-          <w:rFonts w:ascii="Calibri" w:hAnsi="Calibri" w:cs="Calibri" w:eastAsia="Calibri"/>
-          <w:color w:val="auto"/>
-          <w:spacing w:val="0"/>
-          <w:position w:val="0"/>
-          <w:sz w:val="24"/>
-          <w:shd w:fill="auto" w:val="clear"/>
-        </w:rPr>
-        <w:t xml:space="preserve">аватар</w:t>
-      </w:r>
-    </w:p>
-    <w:p>
-      <w:pPr>
         <w:spacing w:before="0" w:after="200" w:line="240"/>
         <w:ind w:right="0" w:left="0" w:firstLine="0"/>
         <w:jc w:val="left"/>
@@ -1661,7 +2320,7 @@
       <w:pPr>
         <w:numPr>
           <w:ilvl w:val="0"/>
-          <w:numId w:val="21"/>
+          <w:numId w:val="29"/>
         </w:numPr>
         <w:spacing w:before="0" w:after="200" w:line="240"/>
         <w:ind w:right="0" w:left="720" w:hanging="360"/>
@@ -1705,7 +2364,7 @@
       <w:pPr>
         <w:numPr>
           <w:ilvl w:val="0"/>
-          <w:numId w:val="21"/>
+          <w:numId w:val="29"/>
         </w:numPr>
         <w:spacing w:before="0" w:after="200" w:line="240"/>
         <w:ind w:right="0" w:left="720" w:hanging="360"/>
@@ -1735,7 +2394,7 @@
       <w:pPr>
         <w:numPr>
           <w:ilvl w:val="0"/>
-          <w:numId w:val="21"/>
+          <w:numId w:val="29"/>
         </w:numPr>
         <w:spacing w:before="0" w:after="200" w:line="240"/>
         <w:ind w:right="0" w:left="720" w:hanging="360"/>
@@ -1776,7 +2435,7 @@
       <w:pPr>
         <w:numPr>
           <w:ilvl w:val="0"/>
-          <w:numId w:val="21"/>
+          <w:numId w:val="29"/>
         </w:numPr>
         <w:spacing w:before="0" w:after="200" w:line="240"/>
         <w:ind w:right="0" w:left="720" w:hanging="360"/>
@@ -1817,37 +2476,37 @@
       <w:pPr>
         <w:numPr>
           <w:ilvl w:val="0"/>
-          <w:numId w:val="21"/>
-        </w:numPr>
-        <w:spacing w:before="0" w:after="200" w:line="240"/>
-        <w:ind w:right="0" w:left="720" w:hanging="360"/>
-        <w:jc w:val="left"/>
-        <w:rPr>
-          <w:rFonts w:ascii="Calibri" w:hAnsi="Calibri" w:cs="Calibri" w:eastAsia="Calibri"/>
-          <w:color w:val="auto"/>
-          <w:spacing w:val="0"/>
-          <w:position w:val="0"/>
-          <w:sz w:val="24"/>
-          <w:shd w:fill="auto" w:val="clear"/>
-        </w:rPr>
-      </w:pPr>
-      <w:r>
-        <w:rPr>
-          <w:rFonts w:ascii="Calibri" w:hAnsi="Calibri" w:cs="Calibri" w:eastAsia="Calibri"/>
-          <w:color w:val="auto"/>
-          <w:spacing w:val="0"/>
-          <w:position w:val="0"/>
-          <w:sz w:val="24"/>
-          <w:shd w:fill="auto" w:val="clear"/>
-        </w:rPr>
-        <w:t xml:space="preserve">картинка</w:t>
-      </w:r>
-    </w:p>
-    <w:p>
-      <w:pPr>
-        <w:numPr>
-          <w:ilvl w:val="0"/>
-          <w:numId w:val="21"/>
+          <w:numId w:val="29"/>
+        </w:numPr>
+        <w:spacing w:before="0" w:after="200" w:line="240"/>
+        <w:ind w:right="0" w:left="720" w:hanging="360"/>
+        <w:jc w:val="left"/>
+        <w:rPr>
+          <w:rFonts w:ascii="Calibri" w:hAnsi="Calibri" w:cs="Calibri" w:eastAsia="Calibri"/>
+          <w:color w:val="auto"/>
+          <w:spacing w:val="0"/>
+          <w:position w:val="0"/>
+          <w:sz w:val="24"/>
+          <w:shd w:fill="auto" w:val="clear"/>
+        </w:rPr>
+      </w:pPr>
+      <w:r>
+        <w:rPr>
+          <w:rFonts w:ascii="Calibri" w:hAnsi="Calibri" w:cs="Calibri" w:eastAsia="Calibri"/>
+          <w:color w:val="auto"/>
+          <w:spacing w:val="0"/>
+          <w:position w:val="0"/>
+          <w:sz w:val="24"/>
+          <w:shd w:fill="auto" w:val="clear"/>
+        </w:rPr>
+        <w:t xml:space="preserve">рецепт</w:t>
+      </w:r>
+    </w:p>
+    <w:p>
+      <w:pPr>
+        <w:numPr>
+          <w:ilvl w:val="0"/>
+          <w:numId w:val="29"/>
         </w:numPr>
         <w:spacing w:before="0" w:after="200" w:line="240"/>
         <w:ind w:right="0" w:left="720" w:hanging="360"/>
@@ -1920,7 +2579,7 @@
       <w:pPr>
         <w:numPr>
           <w:ilvl w:val="0"/>
-          <w:numId w:val="24"/>
+          <w:numId w:val="31"/>
         </w:numPr>
         <w:spacing w:before="0" w:after="200" w:line="240"/>
         <w:ind w:right="0" w:left="720" w:hanging="360"/>
@@ -1964,7 +2623,7 @@
       <w:pPr>
         <w:numPr>
           <w:ilvl w:val="0"/>
-          <w:numId w:val="24"/>
+          <w:numId w:val="31"/>
         </w:numPr>
         <w:spacing w:before="0" w:after="200" w:line="240"/>
         <w:ind w:right="0" w:left="720" w:hanging="360"/>
@@ -1994,7 +2653,7 @@
       <w:pPr>
         <w:numPr>
           <w:ilvl w:val="0"/>
-          <w:numId w:val="24"/>
+          <w:numId w:val="31"/>
         </w:numPr>
         <w:spacing w:before="0" w:after="200" w:line="240"/>
         <w:ind w:right="0" w:left="720" w:hanging="360"/>
@@ -2024,7 +2683,7 @@
       <w:pPr>
         <w:numPr>
           <w:ilvl w:val="0"/>
-          <w:numId w:val="24"/>
+          <w:numId w:val="31"/>
         </w:numPr>
         <w:spacing w:before="0" w:after="200" w:line="240"/>
         <w:ind w:right="0" w:left="720" w:hanging="360"/>
@@ -2097,7 +2756,7 @@
       <w:pPr>
         <w:numPr>
           <w:ilvl w:val="0"/>
-          <w:numId w:val="26"/>
+          <w:numId w:val="33"/>
         </w:numPr>
         <w:spacing w:before="0" w:after="200" w:line="240"/>
         <w:ind w:right="0" w:left="720" w:hanging="360"/>
@@ -2140,7 +2799,7 @@
       <w:pPr>
         <w:numPr>
           <w:ilvl w:val="0"/>
-          <w:numId w:val="26"/>
+          <w:numId w:val="33"/>
         </w:numPr>
         <w:spacing w:before="0" w:after="200" w:line="240"/>
         <w:ind w:right="0" w:left="720" w:hanging="360"/>
@@ -2181,7 +2840,7 @@
       <w:pPr>
         <w:numPr>
           <w:ilvl w:val="0"/>
-          <w:numId w:val="26"/>
+          <w:numId w:val="33"/>
         </w:numPr>
         <w:spacing w:before="0" w:after="200" w:line="240"/>
         <w:ind w:right="0" w:left="720" w:hanging="360"/>
@@ -2222,7 +2881,7 @@
       <w:pPr>
         <w:numPr>
           <w:ilvl w:val="0"/>
-          <w:numId w:val="26"/>
+          <w:numId w:val="33"/>
         </w:numPr>
         <w:spacing w:before="0" w:after="200" w:line="240"/>
         <w:ind w:right="0" w:left="720" w:hanging="360"/>
@@ -2386,34 +3045,54 @@
       <w:lvlText w:val="%1."/>
     </w:lvl>
   </w:abstractNum>
+  <w:abstractNum w:abstractNumId="61">
+    <w:lvl w:ilvl="0">
+      <w:start w:val="1"/>
+      <w:numFmt w:val="decimal"/>
+      <w:lvlText w:val="%1."/>
+    </w:lvl>
+  </w:abstractNum>
+  <w:abstractNum w:abstractNumId="67">
+    <w:lvl w:ilvl="0">
+      <w:start w:val="1"/>
+      <w:numFmt w:val="decimal"/>
+      <w:lvlText w:val="%1."/>
+    </w:lvl>
+  </w:abstractNum>
   <w:num w:numId="4">
+    <w:abstractNumId w:val="67"/>
+  </w:num>
+  <w:num w:numId="7">
+    <w:abstractNumId w:val="61"/>
+  </w:num>
+  <w:num w:numId="9">
     <w:abstractNumId w:val="55"/>
   </w:num>
-  <w:num w:numId="7">
+  <w:num w:numId="11">
     <w:abstractNumId w:val="49"/>
   </w:num>
-  <w:num w:numId="9">
+  <w:num w:numId="14">
     <w:abstractNumId w:val="43"/>
   </w:num>
-  <w:num w:numId="11">
+  <w:num w:numId="17">
     <w:abstractNumId w:val="37"/>
   </w:num>
-  <w:num w:numId="13">
+  <w:num w:numId="19">
     <w:abstractNumId w:val="31"/>
   </w:num>
-  <w:num w:numId="15">
+  <w:num w:numId="22">
     <w:abstractNumId w:val="25"/>
   </w:num>
-  <w:num w:numId="19">
+  <w:num w:numId="27">
     <w:abstractNumId w:val="19"/>
   </w:num>
-  <w:num w:numId="21">
+  <w:num w:numId="29">
     <w:abstractNumId w:val="13"/>
   </w:num>
-  <w:num w:numId="24">
+  <w:num w:numId="31">
     <w:abstractNumId w:val="7"/>
   </w:num>
-  <w:num w:numId="26">
+  <w:num w:numId="33">
     <w:abstractNumId w:val="1"/>
   </w:num>
 </w:numbering>

</xml_diff>